<commit_message>
Actualización sobre el doc de pruebas
</commit_message>
<xml_diff>
--- a/Casos de prueba.docx
+++ b/Casos de prueba.docx
@@ -2,8 +2,758 @@
 <file path=word/document.xml><?xml version="1.0" encoding="utf-8"?>
 <w:document xmlns:wpc="http://schemas.microsoft.com/office/word/2010/wordprocessingCanvas" xmlns:cx="http://schemas.microsoft.com/office/drawing/2014/chartex" xmlns:cx1="http://schemas.microsoft.com/office/drawing/2015/9/8/chartex" xmlns:cx2="http://schemas.microsoft.com/office/drawing/2015/10/21/chartex" xmlns:cx3="http://schemas.microsoft.com/office/drawing/2016/5/9/chartex" xmlns:cx4="http://schemas.microsoft.com/office/drawing/2016/5/10/chartex" xmlns:cx5="http://schemas.microsoft.com/office/drawing/2016/5/11/chartex" xmlns:cx6="http://schemas.microsoft.com/office/drawing/2016/5/12/chartex" xmlns:cx7="http://schemas.microsoft.com/office/drawing/2016/5/13/chartex" xmlns:cx8="http://schemas.microsoft.com/office/drawing/2016/5/14/chartex" xmlns:mc="http://schemas.openxmlformats.org/markup-compatibility/2006" xmlns:aink="http://schemas.microsoft.com/office/drawing/2016/ink" xmlns:am3d="http://schemas.microsoft.com/office/drawing/2017/model3d" xmlns:o="urn:schemas-microsoft-com:office:office" xmlns:oel="http://schemas.microsoft.com/office/2019/extlst" xmlns:r="http://schemas.openxmlformats.org/officeDocument/2006/relationships" xmlns:m="http://schemas.openxmlformats.org/officeDocument/2006/math" xmlns:v="urn:schemas-microsoft-com:vml" xmlns:wp14="http://schemas.microsoft.com/office/word/2010/wordprocessingDrawing" xmlns:wp="http://schemas.openxmlformats.org/drawingml/2006/wordprocessingDrawing" xmlns:w10="urn:schemas-microsoft-com:office:word" xmlns:w="http://schemas.openxmlformats.org/wordprocessingml/2006/main" xmlns:w14="http://schemas.microsoft.com/office/word/2010/wordml" xmlns:w15="http://schemas.microsoft.com/office/word/2012/wordml" xmlns:w16cex="http://schemas.microsoft.com/office/word/2018/wordml/cex" xmlns:w16cid="http://schemas.microsoft.com/office/word/2016/wordml/cid" xmlns:w16="http://schemas.microsoft.com/office/word/2018/wordml" xmlns:w16du="http://schemas.microsoft.com/office/word/2023/wordml/word16du" xmlns:w16sdtdh="http://schemas.microsoft.com/office/word/2020/wordml/sdtdatahash" xmlns:w16sdtfl="http://schemas.microsoft.com/office/word/2024/wordml/sdtformatlock" xmlns:w16se="http://schemas.microsoft.com/office/word/2015/wordml/symex" xmlns:wpg="http://schemas.microsoft.com/office/word/2010/wordprocessingGroup" xmlns:wpi="http://schemas.microsoft.com/office/word/2010/wordprocessingInk" xmlns:wne="http://schemas.microsoft.com/office/word/2006/wordml" xmlns:wps="http://schemas.microsoft.com/office/word/2010/wordprocessingShape" mc:Ignorable="w14 w15 w16se w16cid w16 w16cex w16sdtdh w16sdtfl w16du wp14">
   <w:body>
-    <w:p>
-      <w:r>
+    <w:sdt>
+      <w:sdtPr>
+        <w:id w:val="1580026521"/>
+        <w:docPartObj>
+          <w:docPartGallery w:val="Cover Pages"/>
+          <w:docPartUnique/>
+        </w:docPartObj>
+      </w:sdtPr>
+      <w:sdtContent>
+        <w:p>
+          <w:r>
+            <w:rPr>
+              <w:noProof/>
+            </w:rPr>
+            <mc:AlternateContent>
+              <mc:Choice Requires="wpg">
+                <w:drawing>
+                  <wp:anchor distT="0" distB="0" distL="114300" distR="114300" simplePos="0" relativeHeight="251662336" behindDoc="0" locked="0" layoutInCell="1" allowOverlap="1" wp14:anchorId="21AA172E" wp14:editId="154805D9">
+                    <wp:simplePos x="0" y="0"/>
+                    <wp:positionH relativeFrom="page">
+                      <wp:align>center</wp:align>
+                    </wp:positionH>
+                    <mc:AlternateContent>
+                      <mc:Choice Requires="wp14">
+                        <wp:positionV relativeFrom="page">
+                          <wp14:pctPosVOffset>2300</wp14:pctPosVOffset>
+                        </wp:positionV>
+                      </mc:Choice>
+                      <mc:Fallback>
+                        <wp:positionV relativeFrom="page">
+                          <wp:posOffset>245745</wp:posOffset>
+                        </wp:positionV>
+                      </mc:Fallback>
+                    </mc:AlternateContent>
+                    <wp:extent cx="7315200" cy="1215391"/>
+                    <wp:effectExtent l="0" t="0" r="1270" b="1905"/>
+                    <wp:wrapNone/>
+                    <wp:docPr id="149" name="Grupo 51"/>
+                    <wp:cNvGraphicFramePr/>
+                    <a:graphic xmlns:a="http://schemas.openxmlformats.org/drawingml/2006/main">
+                      <a:graphicData uri="http://schemas.microsoft.com/office/word/2010/wordprocessingGroup">
+                        <wpg:wgp>
+                          <wpg:cNvGrpSpPr/>
+                          <wpg:grpSpPr>
+                            <a:xfrm>
+                              <a:off x="0" y="0"/>
+                              <a:ext cx="7315200" cy="1215391"/>
+                              <a:chOff x="0" y="-1"/>
+                              <a:chExt cx="7315200" cy="1216153"/>
+                            </a:xfrm>
+                          </wpg:grpSpPr>
+                          <wps:wsp>
+                            <wps:cNvPr id="150" name="Rectángulo 51"/>
+                            <wps:cNvSpPr/>
+                            <wps:spPr>
+                              <a:xfrm>
+                                <a:off x="0" y="-1"/>
+                                <a:ext cx="7315200" cy="1130373"/>
+                              </a:xfrm>
+                              <a:custGeom>
+                                <a:avLst/>
+                                <a:gdLst>
+                                  <a:gd name="connsiteX0" fmla="*/ 0 w 7312660"/>
+                                  <a:gd name="connsiteY0" fmla="*/ 0 h 1215390"/>
+                                  <a:gd name="connsiteX1" fmla="*/ 7312660 w 7312660"/>
+                                  <a:gd name="connsiteY1" fmla="*/ 0 h 1215390"/>
+                                  <a:gd name="connsiteX2" fmla="*/ 7312660 w 7312660"/>
+                                  <a:gd name="connsiteY2" fmla="*/ 1215390 h 1215390"/>
+                                  <a:gd name="connsiteX3" fmla="*/ 0 w 7312660"/>
+                                  <a:gd name="connsiteY3" fmla="*/ 1215390 h 1215390"/>
+                                  <a:gd name="connsiteX4" fmla="*/ 0 w 7312660"/>
+                                  <a:gd name="connsiteY4" fmla="*/ 0 h 1215390"/>
+                                  <a:gd name="connsiteX0" fmla="*/ 0 w 7312660"/>
+                                  <a:gd name="connsiteY0" fmla="*/ 0 h 1215390"/>
+                                  <a:gd name="connsiteX1" fmla="*/ 7312660 w 7312660"/>
+                                  <a:gd name="connsiteY1" fmla="*/ 0 h 1215390"/>
+                                  <a:gd name="connsiteX2" fmla="*/ 7312660 w 7312660"/>
+                                  <a:gd name="connsiteY2" fmla="*/ 1215390 h 1215390"/>
+                                  <a:gd name="connsiteX3" fmla="*/ 3667125 w 7312660"/>
+                                  <a:gd name="connsiteY3" fmla="*/ 1209675 h 1215390"/>
+                                  <a:gd name="connsiteX4" fmla="*/ 0 w 7312660"/>
+                                  <a:gd name="connsiteY4" fmla="*/ 1215390 h 1215390"/>
+                                  <a:gd name="connsiteX5" fmla="*/ 0 w 7312660"/>
+                                  <a:gd name="connsiteY5" fmla="*/ 0 h 1215390"/>
+                                  <a:gd name="connsiteX0" fmla="*/ 0 w 7312660"/>
+                                  <a:gd name="connsiteY0" fmla="*/ 0 h 1215390"/>
+                                  <a:gd name="connsiteX1" fmla="*/ 7312660 w 7312660"/>
+                                  <a:gd name="connsiteY1" fmla="*/ 0 h 1215390"/>
+                                  <a:gd name="connsiteX2" fmla="*/ 7312660 w 7312660"/>
+                                  <a:gd name="connsiteY2" fmla="*/ 1215390 h 1215390"/>
+                                  <a:gd name="connsiteX3" fmla="*/ 3619500 w 7312660"/>
+                                  <a:gd name="connsiteY3" fmla="*/ 733425 h 1215390"/>
+                                  <a:gd name="connsiteX4" fmla="*/ 0 w 7312660"/>
+                                  <a:gd name="connsiteY4" fmla="*/ 1215390 h 1215390"/>
+                                  <a:gd name="connsiteX5" fmla="*/ 0 w 7312660"/>
+                                  <a:gd name="connsiteY5" fmla="*/ 0 h 1215390"/>
+                                  <a:gd name="connsiteX0" fmla="*/ 0 w 7312660"/>
+                                  <a:gd name="connsiteY0" fmla="*/ 0 h 1215390"/>
+                                  <a:gd name="connsiteX1" fmla="*/ 7312660 w 7312660"/>
+                                  <a:gd name="connsiteY1" fmla="*/ 0 h 1215390"/>
+                                  <a:gd name="connsiteX2" fmla="*/ 7312660 w 7312660"/>
+                                  <a:gd name="connsiteY2" fmla="*/ 1129665 h 1215390"/>
+                                  <a:gd name="connsiteX3" fmla="*/ 3619500 w 7312660"/>
+                                  <a:gd name="connsiteY3" fmla="*/ 733425 h 1215390"/>
+                                  <a:gd name="connsiteX4" fmla="*/ 0 w 7312660"/>
+                                  <a:gd name="connsiteY4" fmla="*/ 1215390 h 1215390"/>
+                                  <a:gd name="connsiteX5" fmla="*/ 0 w 7312660"/>
+                                  <a:gd name="connsiteY5" fmla="*/ 0 h 1215390"/>
+                                  <a:gd name="connsiteX0" fmla="*/ 9525 w 7322185"/>
+                                  <a:gd name="connsiteY0" fmla="*/ 0 h 1129665"/>
+                                  <a:gd name="connsiteX1" fmla="*/ 7322185 w 7322185"/>
+                                  <a:gd name="connsiteY1" fmla="*/ 0 h 1129665"/>
+                                  <a:gd name="connsiteX2" fmla="*/ 7322185 w 7322185"/>
+                                  <a:gd name="connsiteY2" fmla="*/ 1129665 h 1129665"/>
+                                  <a:gd name="connsiteX3" fmla="*/ 3629025 w 7322185"/>
+                                  <a:gd name="connsiteY3" fmla="*/ 733425 h 1129665"/>
+                                  <a:gd name="connsiteX4" fmla="*/ 0 w 7322185"/>
+                                  <a:gd name="connsiteY4" fmla="*/ 1091565 h 1129665"/>
+                                  <a:gd name="connsiteX5" fmla="*/ 9525 w 7322185"/>
+                                  <a:gd name="connsiteY5" fmla="*/ 0 h 1129665"/>
+                                  <a:gd name="connsiteX0" fmla="*/ 0 w 7312660"/>
+                                  <a:gd name="connsiteY0" fmla="*/ 0 h 1129665"/>
+                                  <a:gd name="connsiteX1" fmla="*/ 7312660 w 7312660"/>
+                                  <a:gd name="connsiteY1" fmla="*/ 0 h 1129665"/>
+                                  <a:gd name="connsiteX2" fmla="*/ 7312660 w 7312660"/>
+                                  <a:gd name="connsiteY2" fmla="*/ 1129665 h 1129665"/>
+                                  <a:gd name="connsiteX3" fmla="*/ 3619500 w 7312660"/>
+                                  <a:gd name="connsiteY3" fmla="*/ 733425 h 1129665"/>
+                                  <a:gd name="connsiteX4" fmla="*/ 0 w 7312660"/>
+                                  <a:gd name="connsiteY4" fmla="*/ 1091565 h 1129665"/>
+                                  <a:gd name="connsiteX5" fmla="*/ 0 w 7312660"/>
+                                  <a:gd name="connsiteY5" fmla="*/ 0 h 1129665"/>
+                                </a:gdLst>
+                                <a:ahLst/>
+                                <a:cxnLst>
+                                  <a:cxn ang="0">
+                                    <a:pos x="connsiteX0" y="connsiteY0"/>
+                                  </a:cxn>
+                                  <a:cxn ang="0">
+                                    <a:pos x="connsiteX1" y="connsiteY1"/>
+                                  </a:cxn>
+                                  <a:cxn ang="0">
+                                    <a:pos x="connsiteX2" y="connsiteY2"/>
+                                  </a:cxn>
+                                  <a:cxn ang="0">
+                                    <a:pos x="connsiteX3" y="connsiteY3"/>
+                                  </a:cxn>
+                                  <a:cxn ang="0">
+                                    <a:pos x="connsiteX4" y="connsiteY4"/>
+                                  </a:cxn>
+                                  <a:cxn ang="0">
+                                    <a:pos x="connsiteX5" y="connsiteY5"/>
+                                  </a:cxn>
+                                </a:cxnLst>
+                                <a:rect l="l" t="t" r="r" b="b"/>
+                                <a:pathLst>
+                                  <a:path w="7312660" h="1129665">
+                                    <a:moveTo>
+                                      <a:pt x="0" y="0"/>
+                                    </a:moveTo>
+                                    <a:lnTo>
+                                      <a:pt x="7312660" y="0"/>
+                                    </a:lnTo>
+                                    <a:lnTo>
+                                      <a:pt x="7312660" y="1129665"/>
+                                    </a:lnTo>
+                                    <a:lnTo>
+                                      <a:pt x="3619500" y="733425"/>
+                                    </a:lnTo>
+                                    <a:lnTo>
+                                      <a:pt x="0" y="1091565"/>
+                                    </a:lnTo>
+                                    <a:lnTo>
+                                      <a:pt x="0" y="0"/>
+                                    </a:lnTo>
+                                    <a:close/>
+                                  </a:path>
+                                </a:pathLst>
+                              </a:custGeom>
+                              <a:ln>
+                                <a:noFill/>
+                              </a:ln>
+                            </wps:spPr>
+                            <wps:style>
+                              <a:lnRef idx="2">
+                                <a:schemeClr val="accent1">
+                                  <a:shade val="50000"/>
+                                </a:schemeClr>
+                              </a:lnRef>
+                              <a:fillRef idx="1">
+                                <a:schemeClr val="accent1"/>
+                              </a:fillRef>
+                              <a:effectRef idx="0">
+                                <a:schemeClr val="accent1"/>
+                              </a:effectRef>
+                              <a:fontRef idx="minor">
+                                <a:schemeClr val="lt1"/>
+                              </a:fontRef>
+                            </wps:style>
+                            <wps:bodyPr rot="0" spcFirstLastPara="0" vertOverflow="overflow" horzOverflow="overflow" vert="horz" wrap="square" lIns="91440" tIns="45720" rIns="91440" bIns="45720" numCol="1" spcCol="0" rtlCol="0" fromWordArt="0" anchor="ctr" anchorCtr="0" forceAA="0" compatLnSpc="1">
+                              <a:prstTxWarp prst="textNoShape">
+                                <a:avLst/>
+                              </a:prstTxWarp>
+                              <a:noAutofit/>
+                            </wps:bodyPr>
+                          </wps:wsp>
+                          <wps:wsp>
+                            <wps:cNvPr id="151" name="Rectángulo 151"/>
+                            <wps:cNvSpPr/>
+                            <wps:spPr>
+                              <a:xfrm>
+                                <a:off x="0" y="0"/>
+                                <a:ext cx="7315200" cy="1216152"/>
+                              </a:xfrm>
+                              <a:prstGeom prst="rect">
+                                <a:avLst/>
+                              </a:prstGeom>
+                              <a:blipFill>
+                                <a:blip r:embed="rId5"/>
+                                <a:stretch>
+                                  <a:fillRect r="-7574"/>
+                                </a:stretch>
+                              </a:blipFill>
+                              <a:ln>
+                                <a:noFill/>
+                              </a:ln>
+                            </wps:spPr>
+                            <wps:style>
+                              <a:lnRef idx="2">
+                                <a:schemeClr val="accent1">
+                                  <a:shade val="50000"/>
+                                </a:schemeClr>
+                              </a:lnRef>
+                              <a:fillRef idx="1">
+                                <a:schemeClr val="accent1"/>
+                              </a:fillRef>
+                              <a:effectRef idx="0">
+                                <a:schemeClr val="accent1"/>
+                              </a:effectRef>
+                              <a:fontRef idx="minor">
+                                <a:schemeClr val="lt1"/>
+                              </a:fontRef>
+                            </wps:style>
+                            <wps:bodyPr rot="0" spcFirstLastPara="0" vertOverflow="overflow" horzOverflow="overflow" vert="horz" wrap="square" lIns="91440" tIns="45720" rIns="91440" bIns="45720" numCol="1" spcCol="0" rtlCol="0" fromWordArt="0" anchor="ctr" anchorCtr="0" forceAA="0" compatLnSpc="1">
+                              <a:prstTxWarp prst="textNoShape">
+                                <a:avLst/>
+                              </a:prstTxWarp>
+                              <a:noAutofit/>
+                            </wps:bodyPr>
+                          </wps:wsp>
+                        </wpg:wgp>
+                      </a:graphicData>
+                    </a:graphic>
+                    <wp14:sizeRelH relativeFrom="page">
+                      <wp14:pctWidth>94100</wp14:pctWidth>
+                    </wp14:sizeRelH>
+                    <wp14:sizeRelV relativeFrom="page">
+                      <wp14:pctHeight>12100</wp14:pctHeight>
+                    </wp14:sizeRelV>
+                  </wp:anchor>
+                </w:drawing>
+              </mc:Choice>
+              <mc:Fallback>
+                <w:pict>
+                  <v:group w14:anchorId="356952DF" id="Grupo 51" o:spid="_x0000_s1026" style="position:absolute;margin-left:0;margin-top:0;width:8in;height:95.7pt;z-index:251662336;mso-width-percent:941;mso-height-percent:121;mso-top-percent:23;mso-position-horizontal:center;mso-position-horizontal-relative:page;mso-position-vertical-relative:page;mso-width-percent:941;mso-height-percent:121;mso-top-percent:23" coordorigin="" coordsize="73152,12161" o:gfxdata="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">
+                    <v:shape id="Rectángulo 51" o:spid="_x0000_s1027" style="position:absolute;width:73152;height:11303;visibility:visible;mso-wrap-style:square;v-text-anchor:middle" coordsize="7312660,1129665" o:gfxdata="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" path="m,l7312660,r,1129665l3619500,733425,,1091565,,xe" fillcolor="#156082 [3204]" stroked="f" strokeweight="1pt">
+                      <v:stroke joinstyle="miter"/>
+                      <v:path arrowok="t" o:connecttype="custom" o:connectlocs="0,0;7315200,0;7315200,1130373;3620757,733885;0,1092249;0,0" o:connectangles="0,0,0,0,0,0"/>
+                    </v:shape>
+                    <v:rect id="Rectángulo 151" o:spid="_x0000_s1028" style="position:absolute;width:73152;height:12161;visibility:visible;mso-wrap-style:square;v-text-anchor:middle" o:gfxdata="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" stroked="f" strokeweight="1pt">
+                      <v:fill r:id="rId6" o:title="" recolor="t" rotate="t" type="frame"/>
+                    </v:rect>
+                    <w10:wrap anchorx="page" anchory="page"/>
+                  </v:group>
+                </w:pict>
+              </mc:Fallback>
+            </mc:AlternateContent>
+          </w:r>
+          <w:r>
+            <w:rPr>
+              <w:noProof/>
+            </w:rPr>
+            <mc:AlternateContent>
+              <mc:Choice Requires="wps">
+                <w:drawing>
+                  <wp:anchor distT="0" distB="0" distL="114300" distR="114300" simplePos="0" relativeHeight="251661312" behindDoc="0" locked="0" layoutInCell="1" allowOverlap="1" wp14:anchorId="5C5C7E06" wp14:editId="14AA701B">
+                    <wp:simplePos x="0" y="0"/>
+                    <wp:positionH relativeFrom="page">
+                      <wp:align>center</wp:align>
+                    </wp:positionH>
+                    <mc:AlternateContent>
+                      <mc:Choice Requires="wp14">
+                        <wp:positionV relativeFrom="page">
+                          <wp14:pctPosVOffset>70000</wp14:pctPosVOffset>
+                        </wp:positionV>
+                      </mc:Choice>
+                      <mc:Fallback>
+                        <wp:positionV relativeFrom="page">
+                          <wp:posOffset>7484110</wp:posOffset>
+                        </wp:positionV>
+                      </mc:Fallback>
+                    </mc:AlternateContent>
+                    <wp:extent cx="7315200" cy="1009650"/>
+                    <wp:effectExtent l="0" t="0" r="0" b="0"/>
+                    <wp:wrapSquare wrapText="bothSides"/>
+                    <wp:docPr id="153" name="Cuadro de texto 53"/>
+                    <wp:cNvGraphicFramePr/>
+                    <a:graphic xmlns:a="http://schemas.openxmlformats.org/drawingml/2006/main">
+                      <a:graphicData uri="http://schemas.microsoft.com/office/word/2010/wordprocessingShape">
+                        <wps:wsp>
+                          <wps:cNvSpPr txBox="1"/>
+                          <wps:spPr>
+                            <a:xfrm>
+                              <a:off x="0" y="0"/>
+                              <a:ext cx="7315200" cy="1009650"/>
+                            </a:xfrm>
+                            <a:prstGeom prst="rect">
+                              <a:avLst/>
+                            </a:prstGeom>
+                            <a:noFill/>
+                            <a:ln w="6350">
+                              <a:noFill/>
+                            </a:ln>
+                            <a:effectLst/>
+                          </wps:spPr>
+                          <wps:style>
+                            <a:lnRef idx="0">
+                              <a:schemeClr val="accent1"/>
+                            </a:lnRef>
+                            <a:fillRef idx="0">
+                              <a:schemeClr val="accent1"/>
+                            </a:fillRef>
+                            <a:effectRef idx="0">
+                              <a:schemeClr val="accent1"/>
+                            </a:effectRef>
+                            <a:fontRef idx="minor">
+                              <a:schemeClr val="dk1"/>
+                            </a:fontRef>
+                          </wps:style>
+                          <wps:txbx>
+                            <w:txbxContent>
+                              <w:p>
+                                <w:pPr>
+                                  <w:pStyle w:val="Sinespaciado"/>
+                                  <w:jc w:val="right"/>
+                                  <w:rPr>
+                                    <w:color w:val="156082" w:themeColor="accent1"/>
+                                    <w:sz w:val="28"/>
+                                    <w:szCs w:val="28"/>
+                                  </w:rPr>
+                                </w:pPr>
+                                <w:r>
+                                  <w:rPr>
+                                    <w:color w:val="156082" w:themeColor="accent1"/>
+                                    <w:sz w:val="28"/>
+                                    <w:szCs w:val="28"/>
+                                    <w:lang w:val="es-ES"/>
+                                  </w:rPr>
+                                  <w:t>Evidencia de Pruebas</w:t>
+                                </w:r>
+                              </w:p>
+                              <w:sdt>
+                                <w:sdtPr>
+                                  <w:rPr>
+                                    <w:color w:val="595959" w:themeColor="text1" w:themeTint="A6"/>
+                                    <w:sz w:val="20"/>
+                                    <w:szCs w:val="20"/>
+                                  </w:rPr>
+                                  <w:alias w:val="Descripción breve"/>
+                                  <w:tag w:val=""/>
+                                  <w:id w:val="1375273687"/>
+                                  <w:showingPlcHdr/>
+                                  <w:dataBinding w:prefixMappings="xmlns:ns0='http://schemas.microsoft.com/office/2006/coverPageProps' " w:xpath="/ns0:CoverPageProperties[1]/ns0:Abstract[1]" w:storeItemID="{55AF091B-3C7A-41E3-B477-F2FDAA23CFDA}"/>
+                                  <w:text w:multiLine="1"/>
+                                </w:sdtPr>
+                                <w:sdtContent>
+                                  <w:p>
+                                    <w:pPr>
+                                      <w:pStyle w:val="Sinespaciado"/>
+                                      <w:jc w:val="right"/>
+                                      <w:rPr>
+                                        <w:color w:val="595959" w:themeColor="text1" w:themeTint="A6"/>
+                                        <w:sz w:val="20"/>
+                                        <w:szCs w:val="20"/>
+                                      </w:rPr>
+                                    </w:pPr>
+                                    <w:r>
+                                      <w:rPr>
+                                        <w:color w:val="595959" w:themeColor="text1" w:themeTint="A6"/>
+                                        <w:sz w:val="20"/>
+                                        <w:szCs w:val="20"/>
+                                      </w:rPr>
+                                      <w:t xml:space="preserve">     </w:t>
+                                    </w:r>
+                                  </w:p>
+                                </w:sdtContent>
+                              </w:sdt>
+                            </w:txbxContent>
+                          </wps:txbx>
+                          <wps:bodyPr rot="0" spcFirstLastPara="0" vertOverflow="overflow" horzOverflow="overflow" vert="horz" wrap="square" lIns="1600200" tIns="0" rIns="685800" bIns="0" numCol="1" spcCol="0" rtlCol="0" fromWordArt="0" anchor="t" anchorCtr="0" forceAA="0" compatLnSpc="1">
+                            <a:prstTxWarp prst="textNoShape">
+                              <a:avLst/>
+                            </a:prstTxWarp>
+                            <a:spAutoFit/>
+                          </wps:bodyPr>
+                        </wps:wsp>
+                      </a:graphicData>
+                    </a:graphic>
+                    <wp14:sizeRelH relativeFrom="page">
+                      <wp14:pctWidth>94100</wp14:pctWidth>
+                    </wp14:sizeRelH>
+                    <wp14:sizeRelV relativeFrom="page">
+                      <wp14:pctHeight>10000</wp14:pctHeight>
+                    </wp14:sizeRelV>
+                  </wp:anchor>
+                </w:drawing>
+              </mc:Choice>
+              <mc:Fallback>
+                <w:pict>
+                  <v:shapetype w14:anchorId="5C5C7E06" id="_x0000_t202" coordsize="21600,21600" o:spt="202" path="m,l,21600r21600,l21600,xe">
+                    <v:stroke joinstyle="miter"/>
+                    <v:path gradientshapeok="t" o:connecttype="rect"/>
+                  </v:shapetype>
+                  <v:shape id="Cuadro de texto 53" o:spid="_x0000_s1026" type="#_x0000_t202" style="position:absolute;margin-left:0;margin-top:0;width:8in;height:79.5pt;z-index:251661312;visibility:visible;mso-wrap-style:square;mso-width-percent:941;mso-height-percent:100;mso-top-percent:700;mso-wrap-distance-left:9pt;mso-wrap-distance-top:0;mso-wrap-distance-right:9pt;mso-wrap-distance-bottom:0;mso-position-horizontal:center;mso-position-horizontal-relative:page;mso-position-vertical-relative:page;mso-width-percent:941;mso-height-percent:100;mso-top-percent:700;mso-width-relative:page;mso-height-relative:page;v-text-anchor:top" o:gfxdata="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" filled="f" stroked="f" strokeweight=".5pt">
+                    <v:textbox style="mso-fit-shape-to-text:t" inset="126pt,0,54pt,0">
+                      <w:txbxContent>
+                        <w:p>
+                          <w:pPr>
+                            <w:pStyle w:val="Sinespaciado"/>
+                            <w:jc w:val="right"/>
+                            <w:rPr>
+                              <w:color w:val="156082" w:themeColor="accent1"/>
+                              <w:sz w:val="28"/>
+                              <w:szCs w:val="28"/>
+                            </w:rPr>
+                          </w:pPr>
+                          <w:r>
+                            <w:rPr>
+                              <w:color w:val="156082" w:themeColor="accent1"/>
+                              <w:sz w:val="28"/>
+                              <w:szCs w:val="28"/>
+                              <w:lang w:val="es-ES"/>
+                            </w:rPr>
+                            <w:t>Evidencia de Pruebas</w:t>
+                          </w:r>
+                        </w:p>
+                        <w:sdt>
+                          <w:sdtPr>
+                            <w:rPr>
+                              <w:color w:val="595959" w:themeColor="text1" w:themeTint="A6"/>
+                              <w:sz w:val="20"/>
+                              <w:szCs w:val="20"/>
+                            </w:rPr>
+                            <w:alias w:val="Descripción breve"/>
+                            <w:tag w:val=""/>
+                            <w:id w:val="1375273687"/>
+                            <w:showingPlcHdr/>
+                            <w:dataBinding w:prefixMappings="xmlns:ns0='http://schemas.microsoft.com/office/2006/coverPageProps' " w:xpath="/ns0:CoverPageProperties[1]/ns0:Abstract[1]" w:storeItemID="{55AF091B-3C7A-41E3-B477-F2FDAA23CFDA}"/>
+                            <w:text w:multiLine="1"/>
+                          </w:sdtPr>
+                          <w:sdtContent>
+                            <w:p>
+                              <w:pPr>
+                                <w:pStyle w:val="Sinespaciado"/>
+                                <w:jc w:val="right"/>
+                                <w:rPr>
+                                  <w:color w:val="595959" w:themeColor="text1" w:themeTint="A6"/>
+                                  <w:sz w:val="20"/>
+                                  <w:szCs w:val="20"/>
+                                </w:rPr>
+                              </w:pPr>
+                              <w:r>
+                                <w:rPr>
+                                  <w:color w:val="595959" w:themeColor="text1" w:themeTint="A6"/>
+                                  <w:sz w:val="20"/>
+                                  <w:szCs w:val="20"/>
+                                </w:rPr>
+                                <w:t xml:space="preserve">     </w:t>
+                              </w:r>
+                            </w:p>
+                          </w:sdtContent>
+                        </w:sdt>
+                      </w:txbxContent>
+                    </v:textbox>
+                    <w10:wrap type="square" anchorx="page" anchory="page"/>
+                  </v:shape>
+                </w:pict>
+              </mc:Fallback>
+            </mc:AlternateContent>
+          </w:r>
+          <w:r>
+            <w:rPr>
+              <w:noProof/>
+            </w:rPr>
+            <mc:AlternateContent>
+              <mc:Choice Requires="wps">
+                <w:drawing>
+                  <wp:anchor distT="0" distB="0" distL="114300" distR="114300" simplePos="0" relativeHeight="251659264" behindDoc="0" locked="0" layoutInCell="1" allowOverlap="1" wp14:anchorId="4DA66C25" wp14:editId="048FAE66">
+                    <wp:simplePos x="0" y="0"/>
+                    <wp:positionH relativeFrom="page">
+                      <wp:align>center</wp:align>
+                    </wp:positionH>
+                    <mc:AlternateContent>
+                      <mc:Choice Requires="wp14">
+                        <wp:positionV relativeFrom="page">
+                          <wp14:pctPosVOffset>30000</wp14:pctPosVOffset>
+                        </wp:positionV>
+                      </mc:Choice>
+                      <mc:Fallback>
+                        <wp:positionV relativeFrom="page">
+                          <wp:posOffset>3207385</wp:posOffset>
+                        </wp:positionV>
+                      </mc:Fallback>
+                    </mc:AlternateContent>
+                    <wp:extent cx="7315200" cy="3638550"/>
+                    <wp:effectExtent l="0" t="0" r="0" b="6350"/>
+                    <wp:wrapSquare wrapText="bothSides"/>
+                    <wp:docPr id="154" name="Cuadro de texto 54"/>
+                    <wp:cNvGraphicFramePr/>
+                    <a:graphic xmlns:a="http://schemas.openxmlformats.org/drawingml/2006/main">
+                      <a:graphicData uri="http://schemas.microsoft.com/office/word/2010/wordprocessingShape">
+                        <wps:wsp>
+                          <wps:cNvSpPr txBox="1"/>
+                          <wps:spPr>
+                            <a:xfrm>
+                              <a:off x="0" y="0"/>
+                              <a:ext cx="7315200" cy="3638550"/>
+                            </a:xfrm>
+                            <a:prstGeom prst="rect">
+                              <a:avLst/>
+                            </a:prstGeom>
+                            <a:noFill/>
+                            <a:ln w="6350">
+                              <a:noFill/>
+                            </a:ln>
+                            <a:effectLst/>
+                          </wps:spPr>
+                          <wps:style>
+                            <a:lnRef idx="0">
+                              <a:schemeClr val="accent1"/>
+                            </a:lnRef>
+                            <a:fillRef idx="0">
+                              <a:schemeClr val="accent1"/>
+                            </a:fillRef>
+                            <a:effectRef idx="0">
+                              <a:schemeClr val="accent1"/>
+                            </a:effectRef>
+                            <a:fontRef idx="minor">
+                              <a:schemeClr val="dk1"/>
+                            </a:fontRef>
+                          </wps:style>
+                          <wps:txbx>
+                            <w:txbxContent>
+                              <w:p>
+                                <w:pPr>
+                                  <w:jc w:val="right"/>
+                                  <w:rPr>
+                                    <w:color w:val="156082" w:themeColor="accent1"/>
+                                    <w:sz w:val="64"/>
+                                    <w:szCs w:val="64"/>
+                                  </w:rPr>
+                                </w:pPr>
+                                <w:sdt>
+                                  <w:sdtPr>
+                                    <w:rPr>
+                                      <w:caps/>
+                                      <w:color w:val="156082" w:themeColor="accent1"/>
+                                      <w:sz w:val="64"/>
+                                      <w:szCs w:val="64"/>
+                                    </w:rPr>
+                                    <w:alias w:val="Título"/>
+                                    <w:tag w:val=""/>
+                                    <w:id w:val="630141079"/>
+                                    <w:dataBinding w:prefixMappings="xmlns:ns0='http://purl.org/dc/elements/1.1/' xmlns:ns1='http://schemas.openxmlformats.org/package/2006/metadata/core-properties' " w:xpath="/ns1:coreProperties[1]/ns0:title[1]" w:storeItemID="{6C3C8BC8-F283-45AE-878A-BAB7291924A1}"/>
+                                    <w:text w:multiLine="1"/>
+                                  </w:sdtPr>
+                                  <w:sdtEndPr>
+                                    <w:rPr>
+                                      <w:caps w:val="0"/>
+                                    </w:rPr>
+                                  </w:sdtEndPr>
+                                  <w:sdtContent>
+                                    <w:r>
+                                      <w:rPr>
+                                        <w:caps/>
+                                        <w:color w:val="156082" w:themeColor="accent1"/>
+                                        <w:sz w:val="64"/>
+                                        <w:szCs w:val="64"/>
+                                      </w:rPr>
+                                      <w:t>Redes y comunicaciones</w:t>
+                                    </w:r>
+                                  </w:sdtContent>
+                                </w:sdt>
+                              </w:p>
+                              <w:sdt>
+                                <w:sdtPr>
+                                  <w:rPr>
+                                    <w:color w:val="404040" w:themeColor="text1" w:themeTint="BF"/>
+                                    <w:sz w:val="36"/>
+                                    <w:szCs w:val="36"/>
+                                  </w:rPr>
+                                  <w:alias w:val="Subtítulo"/>
+                                  <w:tag w:val=""/>
+                                  <w:id w:val="1759551507"/>
+                                  <w:dataBinding w:prefixMappings="xmlns:ns0='http://purl.org/dc/elements/1.1/' xmlns:ns1='http://schemas.openxmlformats.org/package/2006/metadata/core-properties' " w:xpath="/ns1:coreProperties[1]/ns0:subject[1]" w:storeItemID="{6C3C8BC8-F283-45AE-878A-BAB7291924A1}"/>
+                                  <w:text/>
+                                </w:sdtPr>
+                                <w:sdtContent>
+                                  <w:p>
+                                    <w:pPr>
+                                      <w:jc w:val="right"/>
+                                      <w:rPr>
+                                        <w:smallCaps/>
+                                        <w:color w:val="404040" w:themeColor="text1" w:themeTint="BF"/>
+                                        <w:sz w:val="36"/>
+                                        <w:szCs w:val="36"/>
+                                      </w:rPr>
+                                    </w:pPr>
+                                    <w:r>
+                                      <w:rPr>
+                                        <w:color w:val="404040" w:themeColor="text1" w:themeTint="BF"/>
+                                        <w:sz w:val="36"/>
+                                        <w:szCs w:val="36"/>
+                                      </w:rPr>
+                                      <w:t>Trabajo práctico Sockets – Grupo Y</w:t>
+                                    </w:r>
+                                  </w:p>
+                                </w:sdtContent>
+                              </w:sdt>
+                            </w:txbxContent>
+                          </wps:txbx>
+                          <wps:bodyPr rot="0" spcFirstLastPara="0" vertOverflow="overflow" horzOverflow="overflow" vert="horz" wrap="square" lIns="1600200" tIns="0" rIns="685800" bIns="0" numCol="1" spcCol="0" rtlCol="0" fromWordArt="0" anchor="b" anchorCtr="0" forceAA="0" compatLnSpc="1">
+                            <a:prstTxWarp prst="textNoShape">
+                              <a:avLst/>
+                            </a:prstTxWarp>
+                            <a:noAutofit/>
+                          </wps:bodyPr>
+                        </wps:wsp>
+                      </a:graphicData>
+                    </a:graphic>
+                    <wp14:sizeRelH relativeFrom="page">
+                      <wp14:pctWidth>94100</wp14:pctWidth>
+                    </wp14:sizeRelH>
+                    <wp14:sizeRelV relativeFrom="page">
+                      <wp14:pctHeight>36300</wp14:pctHeight>
+                    </wp14:sizeRelV>
+                  </wp:anchor>
+                </w:drawing>
+              </mc:Choice>
+              <mc:Fallback>
+                <w:pict>
+                  <v:shape w14:anchorId="4DA66C25" id="Cuadro de texto 54" o:spid="_x0000_s1027" type="#_x0000_t202" style="position:absolute;margin-left:0;margin-top:0;width:8in;height:286.5pt;z-index:251659264;visibility:visible;mso-wrap-style:square;mso-width-percent:941;mso-height-percent:363;mso-top-percent:300;mso-wrap-distance-left:9pt;mso-wrap-distance-top:0;mso-wrap-distance-right:9pt;mso-wrap-distance-bottom:0;mso-position-horizontal:center;mso-position-horizontal-relative:page;mso-position-vertical-relative:page;mso-width-percent:941;mso-height-percent:363;mso-top-percent:300;mso-width-relative:page;mso-height-relative:page;v-text-anchor:bottom" o:gfxdata="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" filled="f" stroked="f" strokeweight=".5pt">
+                    <v:textbox inset="126pt,0,54pt,0">
+                      <w:txbxContent>
+                        <w:p>
+                          <w:pPr>
+                            <w:jc w:val="right"/>
+                            <w:rPr>
+                              <w:color w:val="156082" w:themeColor="accent1"/>
+                              <w:sz w:val="64"/>
+                              <w:szCs w:val="64"/>
+                            </w:rPr>
+                          </w:pPr>
+                          <w:sdt>
+                            <w:sdtPr>
+                              <w:rPr>
+                                <w:caps/>
+                                <w:color w:val="156082" w:themeColor="accent1"/>
+                                <w:sz w:val="64"/>
+                                <w:szCs w:val="64"/>
+                              </w:rPr>
+                              <w:alias w:val="Título"/>
+                              <w:tag w:val=""/>
+                              <w:id w:val="630141079"/>
+                              <w:dataBinding w:prefixMappings="xmlns:ns0='http://purl.org/dc/elements/1.1/' xmlns:ns1='http://schemas.openxmlformats.org/package/2006/metadata/core-properties' " w:xpath="/ns1:coreProperties[1]/ns0:title[1]" w:storeItemID="{6C3C8BC8-F283-45AE-878A-BAB7291924A1}"/>
+                              <w:text w:multiLine="1"/>
+                            </w:sdtPr>
+                            <w:sdtEndPr>
+                              <w:rPr>
+                                <w:caps w:val="0"/>
+                              </w:rPr>
+                            </w:sdtEndPr>
+                            <w:sdtContent>
+                              <w:r>
+                                <w:rPr>
+                                  <w:caps/>
+                                  <w:color w:val="156082" w:themeColor="accent1"/>
+                                  <w:sz w:val="64"/>
+                                  <w:szCs w:val="64"/>
+                                </w:rPr>
+                                <w:t>Redes y comunicaciones</w:t>
+                              </w:r>
+                            </w:sdtContent>
+                          </w:sdt>
+                        </w:p>
+                        <w:sdt>
+                          <w:sdtPr>
+                            <w:rPr>
+                              <w:color w:val="404040" w:themeColor="text1" w:themeTint="BF"/>
+                              <w:sz w:val="36"/>
+                              <w:szCs w:val="36"/>
+                            </w:rPr>
+                            <w:alias w:val="Subtítulo"/>
+                            <w:tag w:val=""/>
+                            <w:id w:val="1759551507"/>
+                            <w:dataBinding w:prefixMappings="xmlns:ns0='http://purl.org/dc/elements/1.1/' xmlns:ns1='http://schemas.openxmlformats.org/package/2006/metadata/core-properties' " w:xpath="/ns1:coreProperties[1]/ns0:subject[1]" w:storeItemID="{6C3C8BC8-F283-45AE-878A-BAB7291924A1}"/>
+                            <w:text/>
+                          </w:sdtPr>
+                          <w:sdtContent>
+                            <w:p>
+                              <w:pPr>
+                                <w:jc w:val="right"/>
+                                <w:rPr>
+                                  <w:smallCaps/>
+                                  <w:color w:val="404040" w:themeColor="text1" w:themeTint="BF"/>
+                                  <w:sz w:val="36"/>
+                                  <w:szCs w:val="36"/>
+                                </w:rPr>
+                              </w:pPr>
+                              <w:r>
+                                <w:rPr>
+                                  <w:color w:val="404040" w:themeColor="text1" w:themeTint="BF"/>
+                                  <w:sz w:val="36"/>
+                                  <w:szCs w:val="36"/>
+                                </w:rPr>
+                                <w:t>Trabajo práctico Sockets – Grupo Y</w:t>
+                              </w:r>
+                            </w:p>
+                          </w:sdtContent>
+                        </w:sdt>
+                      </w:txbxContent>
+                    </v:textbox>
+                    <w10:wrap type="square" anchorx="page" anchory="page"/>
+                  </v:shape>
+                </w:pict>
+              </mc:Fallback>
+            </mc:AlternateContent>
+          </w:r>
+        </w:p>
+        <w:p>
+          <w:r>
+            <w:br w:type="page"/>
+          </w:r>
+        </w:p>
+      </w:sdtContent>
+    </w:sdt>
+    <w:p>
+      <w:pPr>
+        <w:pStyle w:val="Ttulo2"/>
+      </w:pPr>
+      <w:r>
+        <w:lastRenderedPageBreak/>
         <w:t xml:space="preserve">Caso de prueba 1: </w:t>
       </w:r>
       <w:r>
@@ -11,12 +761,22 @@
       </w:r>
     </w:p>
     <w:p>
-      <w:r>
-        <w:t>1) Se ejecuta el archivo Servidor.java</w:t>
-      </w:r>
-    </w:p>
-    <w:p>
-      <w:r>
+      <w:pPr>
+        <w:pStyle w:val="Prrafodelista"/>
+        <w:numPr>
+          <w:ilvl w:val="0"/>
+          <w:numId w:val="10"/>
+        </w:numPr>
+      </w:pPr>
+      <w:r>
+        <w:t>Se ejecuta el archivo Servidor.java</w:t>
+      </w:r>
+    </w:p>
+    <w:p>
+      <w:r>
+        <w:rPr>
+          <w:noProof/>
+        </w:rPr>
         <w:drawing>
           <wp:inline distT="0" distB="0" distL="0" distR="0" wp14:anchorId="64303F53" wp14:editId="6BEFFC18">
             <wp:extent cx="5400040" cy="3097530"/>
@@ -33,7 +793,7 @@
                     <pic:cNvPicPr/>
                   </pic:nvPicPr>
                   <pic:blipFill>
-                    <a:blip r:embed="rId5"/>
+                    <a:blip r:embed="rId7"/>
                     <a:stretch>
                       <a:fillRect/>
                     </a:stretch>
@@ -55,12 +815,22 @@
       </w:r>
     </w:p>
     <w:p>
-      <w:r>
-        <w:t>2) En la terminal se observa el mensaje de servidor iniciado</w:t>
-      </w:r>
-    </w:p>
-    <w:p>
-      <w:r>
+      <w:pPr>
+        <w:pStyle w:val="Prrafodelista"/>
+        <w:numPr>
+          <w:ilvl w:val="0"/>
+          <w:numId w:val="10"/>
+        </w:numPr>
+      </w:pPr>
+      <w:r>
+        <w:t>En la terminal se observa el mensaje de servidor iniciado</w:t>
+      </w:r>
+    </w:p>
+    <w:p>
+      <w:r>
+        <w:rPr>
+          <w:noProof/>
+        </w:rPr>
         <w:drawing>
           <wp:inline distT="0" distB="0" distL="0" distR="0" wp14:anchorId="3C00064C" wp14:editId="7D18C5FB">
             <wp:extent cx="5400040" cy="895985"/>
@@ -77,7 +847,7 @@
                     <pic:cNvPicPr/>
                   </pic:nvPicPr>
                   <pic:blipFill>
-                    <a:blip r:embed="rId6"/>
+                    <a:blip r:embed="rId8"/>
                     <a:stretch>
                       <a:fillRect/>
                     </a:stretch>
@@ -99,12 +869,22 @@
       </w:r>
     </w:p>
     <w:p>
-      <w:r>
-        <w:t>3) Se ejecuta el archivo Cliente.java</w:t>
-      </w:r>
-    </w:p>
-    <w:p>
-      <w:r>
+      <w:pPr>
+        <w:pStyle w:val="Prrafodelista"/>
+        <w:numPr>
+          <w:ilvl w:val="0"/>
+          <w:numId w:val="10"/>
+        </w:numPr>
+      </w:pPr>
+      <w:r>
+        <w:t>Se ejecuta el archivo Cliente.java</w:t>
+      </w:r>
+    </w:p>
+    <w:p>
+      <w:r>
+        <w:rPr>
+          <w:noProof/>
+        </w:rPr>
         <w:drawing>
           <wp:inline distT="0" distB="0" distL="0" distR="0" wp14:anchorId="0F3EF6BC" wp14:editId="160FBC4F">
             <wp:extent cx="5400040" cy="2474595"/>
@@ -121,7 +901,7 @@
                     <pic:cNvPicPr/>
                   </pic:nvPicPr>
                   <pic:blipFill>
-                    <a:blip r:embed="rId7"/>
+                    <a:blip r:embed="rId9"/>
                     <a:stretch>
                       <a:fillRect/>
                     </a:stretch>
@@ -143,12 +923,22 @@
       </w:r>
     </w:p>
     <w:p>
-      <w:r>
-        <w:t>4) En la terminal se observa el mensaje de conexión al servidor</w:t>
-      </w:r>
-    </w:p>
-    <w:p>
-      <w:r>
+      <w:pPr>
+        <w:pStyle w:val="Prrafodelista"/>
+        <w:numPr>
+          <w:ilvl w:val="0"/>
+          <w:numId w:val="10"/>
+        </w:numPr>
+      </w:pPr>
+      <w:r>
+        <w:t>En la terminal se observa el mensaje de conexión al servidor</w:t>
+      </w:r>
+    </w:p>
+    <w:p>
+      <w:r>
+        <w:rPr>
+          <w:noProof/>
+        </w:rPr>
         <w:lastRenderedPageBreak/>
         <w:drawing>
           <wp:inline distT="0" distB="0" distL="0" distR="0" wp14:anchorId="087749F9" wp14:editId="3E75D960">
@@ -166,7 +956,7 @@
                     <pic:cNvPicPr/>
                   </pic:nvPicPr>
                   <pic:blipFill>
-                    <a:blip r:embed="rId8"/>
+                    <a:blip r:embed="rId10"/>
                     <a:stretch>
                       <a:fillRect/>
                     </a:stretch>
@@ -188,12 +978,22 @@
       </w:r>
     </w:p>
     <w:p>
-      <w:r>
-        <w:t>5) Se ejecuta el archivo cliente.py</w:t>
-      </w:r>
-    </w:p>
-    <w:p>
-      <w:r>
+      <w:pPr>
+        <w:pStyle w:val="Prrafodelista"/>
+        <w:numPr>
+          <w:ilvl w:val="0"/>
+          <w:numId w:val="10"/>
+        </w:numPr>
+      </w:pPr>
+      <w:r>
+        <w:t>Se ejecuta el archivo cliente.py</w:t>
+      </w:r>
+    </w:p>
+    <w:p>
+      <w:r>
+        <w:rPr>
+          <w:noProof/>
+        </w:rPr>
         <w:drawing>
           <wp:inline distT="0" distB="0" distL="0" distR="0" wp14:anchorId="4E5516B7" wp14:editId="409714E1">
             <wp:extent cx="5400040" cy="4516120"/>
@@ -210,7 +1010,7 @@
                     <pic:cNvPicPr/>
                   </pic:nvPicPr>
                   <pic:blipFill>
-                    <a:blip r:embed="rId9"/>
+                    <a:blip r:embed="rId11"/>
                     <a:stretch>
                       <a:fillRect/>
                     </a:stretch>
@@ -232,12 +1032,22 @@
       </w:r>
     </w:p>
     <w:p>
-      <w:r>
-        <w:t>6) En la terminal de muestra el mensaje de conexión</w:t>
-      </w:r>
-    </w:p>
-    <w:p>
-      <w:r>
+      <w:pPr>
+        <w:pStyle w:val="Prrafodelista"/>
+        <w:numPr>
+          <w:ilvl w:val="0"/>
+          <w:numId w:val="10"/>
+        </w:numPr>
+      </w:pPr>
+      <w:r>
+        <w:t>En la terminal de muestra el mensaje de conexión</w:t>
+      </w:r>
+    </w:p>
+    <w:p>
+      <w:r>
+        <w:rPr>
+          <w:noProof/>
+        </w:rPr>
         <w:lastRenderedPageBreak/>
         <w:drawing>
           <wp:inline distT="0" distB="0" distL="0" distR="0" wp14:anchorId="79913C7B" wp14:editId="21889344">
@@ -255,7 +1065,7 @@
                     <pic:cNvPicPr/>
                   </pic:nvPicPr>
                   <pic:blipFill>
-                    <a:blip r:embed="rId10"/>
+                    <a:blip r:embed="rId12"/>
                     <a:stretch>
                       <a:fillRect/>
                     </a:stretch>
@@ -282,6 +1092,9 @@
       </w:r>
     </w:p>
     <w:p>
+      <w:pPr>
+        <w:pStyle w:val="Ttulo2"/>
+      </w:pPr>
       <w:r>
         <w:lastRenderedPageBreak/>
         <w:t xml:space="preserve">Caso de prueba 2: </w:t>
@@ -294,12 +1107,22 @@
       </w:r>
     </w:p>
     <w:p>
-      <w:r>
-        <w:t>1) Se ejecuta el cliente y se presenta el menú</w:t>
-      </w:r>
-    </w:p>
-    <w:p>
-      <w:r>
+      <w:pPr>
+        <w:pStyle w:val="Prrafodelista"/>
+        <w:numPr>
+          <w:ilvl w:val="0"/>
+          <w:numId w:val="11"/>
+        </w:numPr>
+      </w:pPr>
+      <w:r>
+        <w:t>Se ejecuta el cliente y se presenta el menú</w:t>
+      </w:r>
+    </w:p>
+    <w:p>
+      <w:r>
+        <w:rPr>
+          <w:noProof/>
+        </w:rPr>
         <w:drawing>
           <wp:inline distT="0" distB="0" distL="0" distR="0" wp14:anchorId="00757B1F" wp14:editId="223ED39F">
             <wp:extent cx="5400040" cy="1086485"/>
@@ -316,7 +1139,7 @@
                     <pic:cNvPicPr/>
                   </pic:nvPicPr>
                   <pic:blipFill>
-                    <a:blip r:embed="rId11"/>
+                    <a:blip r:embed="rId13"/>
                     <a:stretch>
                       <a:fillRect/>
                     </a:stretch>
@@ -341,12 +1164,22 @@
       </w:r>
     </w:p>
     <w:p>
-      <w:r>
-        <w:t>2) Se ingresa la opción “1. Generar nombre de usuario” y se solicita ingresar la longitud</w:t>
-      </w:r>
-    </w:p>
-    <w:p>
-      <w:r>
+      <w:pPr>
+        <w:pStyle w:val="Prrafodelista"/>
+        <w:numPr>
+          <w:ilvl w:val="0"/>
+          <w:numId w:val="11"/>
+        </w:numPr>
+      </w:pPr>
+      <w:r>
+        <w:t>Se ingresa la opción “1. Generar nombre de usuario” y se solicita ingresar la longitud</w:t>
+      </w:r>
+    </w:p>
+    <w:p>
+      <w:r>
+        <w:rPr>
+          <w:noProof/>
+        </w:rPr>
         <w:drawing>
           <wp:inline distT="0" distB="0" distL="0" distR="0" wp14:anchorId="2C0F15A5" wp14:editId="6E3CC3D2">
             <wp:extent cx="5400040" cy="1684655"/>
@@ -363,7 +1196,7 @@
                     <pic:cNvPicPr/>
                   </pic:nvPicPr>
                   <pic:blipFill>
-                    <a:blip r:embed="rId12"/>
+                    <a:blip r:embed="rId14"/>
                     <a:stretch>
                       <a:fillRect/>
                     </a:stretch>
@@ -385,12 +1218,22 @@
       </w:r>
     </w:p>
     <w:p>
-      <w:r>
-        <w:t>3) Se ingresa la longitud y se genera el nombre</w:t>
-      </w:r>
-    </w:p>
-    <w:p>
-      <w:r>
+      <w:pPr>
+        <w:pStyle w:val="Prrafodelista"/>
+        <w:numPr>
+          <w:ilvl w:val="0"/>
+          <w:numId w:val="11"/>
+        </w:numPr>
+      </w:pPr>
+      <w:r>
+        <w:t>Se ingresa la longitud y se genera el nombre</w:t>
+      </w:r>
+    </w:p>
+    <w:p>
+      <w:r>
+        <w:rPr>
+          <w:noProof/>
+        </w:rPr>
         <w:drawing>
           <wp:inline distT="0" distB="0" distL="0" distR="0" wp14:anchorId="600B7A29" wp14:editId="4EA382DB">
             <wp:extent cx="5400040" cy="1518920"/>
@@ -407,7 +1250,7 @@
                     <pic:cNvPicPr/>
                   </pic:nvPicPr>
                   <pic:blipFill>
-                    <a:blip r:embed="rId13"/>
+                    <a:blip r:embed="rId15"/>
                     <a:stretch>
                       <a:fillRect/>
                     </a:stretch>
@@ -429,12 +1272,22 @@
       </w:r>
     </w:p>
     <w:p>
-      <w:r>
-        <w:t>4) En la terminal del servidor se observan los mensajes de conexión y desconexión</w:t>
-      </w:r>
-    </w:p>
-    <w:p>
-      <w:r>
+      <w:pPr>
+        <w:pStyle w:val="Prrafodelista"/>
+        <w:numPr>
+          <w:ilvl w:val="0"/>
+          <w:numId w:val="11"/>
+        </w:numPr>
+      </w:pPr>
+      <w:r>
+        <w:t>En la terminal del servidor se observan los mensajes de conexión y desconexión</w:t>
+      </w:r>
+    </w:p>
+    <w:p>
+      <w:r>
+        <w:rPr>
+          <w:noProof/>
+        </w:rPr>
         <w:drawing>
           <wp:inline distT="0" distB="0" distL="0" distR="0" wp14:anchorId="522F30FC" wp14:editId="1194D8D7">
             <wp:extent cx="5400040" cy="1156335"/>
@@ -451,7 +1304,7 @@
                     <pic:cNvPicPr/>
                   </pic:nvPicPr>
                   <pic:blipFill>
-                    <a:blip r:embed="rId14"/>
+                    <a:blip r:embed="rId16"/>
                     <a:stretch>
                       <a:fillRect/>
                     </a:stretch>
@@ -479,21 +1332,274 @@
       </w:r>
     </w:p>
     <w:p>
+      <w:pPr>
+        <w:pStyle w:val="Ttulo2"/>
+      </w:pPr>
       <w:r>
         <w:lastRenderedPageBreak/>
-        <w:t>Caso de prueba 3</w:t>
-      </w:r>
-      <w:proofErr w:type="gramStart"/>
+        <w:t xml:space="preserve">Caso de prueba </w:t>
+      </w:r>
+      <w:r>
+        <w:t>3</w:t>
+      </w:r>
       <w:r>
         <w:t xml:space="preserve">: </w:t>
       </w:r>
       <w:r>
-        <w:t>:</w:t>
-      </w:r>
-      <w:proofErr w:type="gramEnd"/>
+        <w:t xml:space="preserve">Ejecución del generador de dirección de correo </w:t>
+      </w:r>
+      <w:r>
+        <w:t xml:space="preserve">electrónico </w:t>
+      </w:r>
+      <w:r>
+        <w:t xml:space="preserve">en el cliente </w:t>
+      </w:r>
+      <w:r>
+        <w:t>Java</w:t>
+      </w:r>
+      <w:r>
+        <w:t xml:space="preserve">. </w:t>
+      </w:r>
+    </w:p>
+    <w:p>
+      <w:pPr>
+        <w:pStyle w:val="Prrafodelista"/>
+        <w:numPr>
+          <w:ilvl w:val="0"/>
+          <w:numId w:val="12"/>
+        </w:numPr>
+      </w:pPr>
+      <w:r>
+        <w:t>Se ejecuta el cliente y se presenta el menú</w:t>
+      </w:r>
       <w:r>
         <w:t xml:space="preserve"> </w:t>
       </w:r>
+    </w:p>
+    <w:p>
+      <w:r>
+        <w:rPr>
+          <w:noProof/>
+        </w:rPr>
+        <w:drawing>
+          <wp:inline distT="0" distB="0" distL="0" distR="0" wp14:anchorId="3F737E5C" wp14:editId="4CC354CE">
+            <wp:extent cx="5400040" cy="1372870"/>
+            <wp:effectExtent l="0" t="0" r="0" b="0"/>
+            <wp:docPr id="2144210189" name="Imagen 1" descr="Captura de pantalla de un celular&#10;&#10;El contenido generado por IA puede ser incorrecto."/>
+            <wp:cNvGraphicFramePr>
+              <a:graphicFrameLocks xmlns:a="http://schemas.openxmlformats.org/drawingml/2006/main" noChangeAspect="1"/>
+            </wp:cNvGraphicFramePr>
+            <a:graphic xmlns:a="http://schemas.openxmlformats.org/drawingml/2006/main">
+              <a:graphicData uri="http://schemas.openxmlformats.org/drawingml/2006/picture">
+                <pic:pic xmlns:pic="http://schemas.openxmlformats.org/drawingml/2006/picture">
+                  <pic:nvPicPr>
+                    <pic:cNvPr id="2144210189" name="Imagen 1" descr="Captura de pantalla de un celular&#10;&#10;El contenido generado por IA puede ser incorrecto."/>
+                    <pic:cNvPicPr/>
+                  </pic:nvPicPr>
+                  <pic:blipFill>
+                    <a:blip r:embed="rId17"/>
+                    <a:stretch>
+                      <a:fillRect/>
+                    </a:stretch>
+                  </pic:blipFill>
+                  <pic:spPr>
+                    <a:xfrm>
+                      <a:off x="0" y="0"/>
+                      <a:ext cx="5400040" cy="1372870"/>
+                    </a:xfrm>
+                    <a:prstGeom prst="rect">
+                      <a:avLst/>
+                    </a:prstGeom>
+                  </pic:spPr>
+                </pic:pic>
+              </a:graphicData>
+            </a:graphic>
+          </wp:inline>
+        </w:drawing>
+      </w:r>
+    </w:p>
+    <w:p>
+      <w:pPr>
+        <w:pStyle w:val="Prrafodelista"/>
+        <w:numPr>
+          <w:ilvl w:val="0"/>
+          <w:numId w:val="12"/>
+        </w:numPr>
+      </w:pPr>
+      <w:r>
+        <w:t>Se ingresa la opción “2. Generar correo” y se solicita ingresar el nombre</w:t>
+      </w:r>
+    </w:p>
+    <w:p>
+      <w:r>
+        <w:rPr>
+          <w:noProof/>
+        </w:rPr>
+        <w:drawing>
+          <wp:inline distT="0" distB="0" distL="0" distR="0" wp14:anchorId="7C994450" wp14:editId="1EDEBD55">
+            <wp:extent cx="5400040" cy="1685925"/>
+            <wp:effectExtent l="0" t="0" r="0" b="9525"/>
+            <wp:docPr id="1285224012" name="Imagen 1" descr="Captura de pantalla de un celular&#10;&#10;El contenido generado por IA puede ser incorrecto."/>
+            <wp:cNvGraphicFramePr>
+              <a:graphicFrameLocks xmlns:a="http://schemas.openxmlformats.org/drawingml/2006/main" noChangeAspect="1"/>
+            </wp:cNvGraphicFramePr>
+            <a:graphic xmlns:a="http://schemas.openxmlformats.org/drawingml/2006/main">
+              <a:graphicData uri="http://schemas.openxmlformats.org/drawingml/2006/picture">
+                <pic:pic xmlns:pic="http://schemas.openxmlformats.org/drawingml/2006/picture">
+                  <pic:nvPicPr>
+                    <pic:cNvPr id="1285224012" name="Imagen 1" descr="Captura de pantalla de un celular&#10;&#10;El contenido generado por IA puede ser incorrecto."/>
+                    <pic:cNvPicPr/>
+                  </pic:nvPicPr>
+                  <pic:blipFill>
+                    <a:blip r:embed="rId18"/>
+                    <a:stretch>
+                      <a:fillRect/>
+                    </a:stretch>
+                  </pic:blipFill>
+                  <pic:spPr>
+                    <a:xfrm>
+                      <a:off x="0" y="0"/>
+                      <a:ext cx="5400040" cy="1685925"/>
+                    </a:xfrm>
+                    <a:prstGeom prst="rect">
+                      <a:avLst/>
+                    </a:prstGeom>
+                  </pic:spPr>
+                </pic:pic>
+              </a:graphicData>
+            </a:graphic>
+          </wp:inline>
+        </w:drawing>
+      </w:r>
+    </w:p>
+    <w:p/>
+    <w:p>
+      <w:pPr>
+        <w:pStyle w:val="Prrafodelista"/>
+        <w:numPr>
+          <w:ilvl w:val="0"/>
+          <w:numId w:val="12"/>
+        </w:numPr>
+      </w:pPr>
+      <w:r>
+        <w:t>Se ingresa el nombre y se genera el correo electrónico</w:t>
+      </w:r>
+    </w:p>
+    <w:p>
+      <w:r>
+        <w:rPr>
+          <w:noProof/>
+        </w:rPr>
+        <w:drawing>
+          <wp:inline distT="0" distB="0" distL="0" distR="0" wp14:anchorId="62121A8D" wp14:editId="6B9187A9">
+            <wp:extent cx="5400040" cy="1503045"/>
+            <wp:effectExtent l="0" t="0" r="0" b="1905"/>
+            <wp:docPr id="1941399194" name="Imagen 1" descr="Captura de pantalla de computadora&#10;&#10;El contenido generado por IA puede ser incorrecto."/>
+            <wp:cNvGraphicFramePr>
+              <a:graphicFrameLocks xmlns:a="http://schemas.openxmlformats.org/drawingml/2006/main" noChangeAspect="1"/>
+            </wp:cNvGraphicFramePr>
+            <a:graphic xmlns:a="http://schemas.openxmlformats.org/drawingml/2006/main">
+              <a:graphicData uri="http://schemas.openxmlformats.org/drawingml/2006/picture">
+                <pic:pic xmlns:pic="http://schemas.openxmlformats.org/drawingml/2006/picture">
+                  <pic:nvPicPr>
+                    <pic:cNvPr id="1941399194" name="Imagen 1" descr="Captura de pantalla de computadora&#10;&#10;El contenido generado por IA puede ser incorrecto."/>
+                    <pic:cNvPicPr/>
+                  </pic:nvPicPr>
+                  <pic:blipFill>
+                    <a:blip r:embed="rId19"/>
+                    <a:stretch>
+                      <a:fillRect/>
+                    </a:stretch>
+                  </pic:blipFill>
+                  <pic:spPr>
+                    <a:xfrm>
+                      <a:off x="0" y="0"/>
+                      <a:ext cx="5400040" cy="1503045"/>
+                    </a:xfrm>
+                    <a:prstGeom prst="rect">
+                      <a:avLst/>
+                    </a:prstGeom>
+                  </pic:spPr>
+                </pic:pic>
+              </a:graphicData>
+            </a:graphic>
+          </wp:inline>
+        </w:drawing>
+      </w:r>
+    </w:p>
+    <w:p>
+      <w:pPr>
+        <w:pStyle w:val="Prrafodelista"/>
+        <w:numPr>
+          <w:ilvl w:val="0"/>
+          <w:numId w:val="12"/>
+        </w:numPr>
+      </w:pPr>
+      <w:r>
+        <w:t>En la terminal del servidor se observan los mensajes de conexión y desconexión</w:t>
+      </w:r>
+    </w:p>
+    <w:p>
+      <w:r>
+        <w:rPr>
+          <w:noProof/>
+        </w:rPr>
+        <w:drawing>
+          <wp:inline distT="0" distB="0" distL="0" distR="0" wp14:anchorId="490E4293" wp14:editId="431CD5B2">
+            <wp:extent cx="5400040" cy="1557655"/>
+            <wp:effectExtent l="0" t="0" r="0" b="4445"/>
+            <wp:docPr id="183800711" name="Imagen 1" descr="Texto&#10;&#10;El contenido generado por IA puede ser incorrecto."/>
+            <wp:cNvGraphicFramePr>
+              <a:graphicFrameLocks xmlns:a="http://schemas.openxmlformats.org/drawingml/2006/main" noChangeAspect="1"/>
+            </wp:cNvGraphicFramePr>
+            <a:graphic xmlns:a="http://schemas.openxmlformats.org/drawingml/2006/main">
+              <a:graphicData uri="http://schemas.openxmlformats.org/drawingml/2006/picture">
+                <pic:pic xmlns:pic="http://schemas.openxmlformats.org/drawingml/2006/picture">
+                  <pic:nvPicPr>
+                    <pic:cNvPr id="183800711" name="Imagen 1" descr="Texto&#10;&#10;El contenido generado por IA puede ser incorrecto."/>
+                    <pic:cNvPicPr/>
+                  </pic:nvPicPr>
+                  <pic:blipFill>
+                    <a:blip r:embed="rId20"/>
+                    <a:stretch>
+                      <a:fillRect/>
+                    </a:stretch>
+                  </pic:blipFill>
+                  <pic:spPr>
+                    <a:xfrm>
+                      <a:off x="0" y="0"/>
+                      <a:ext cx="5400040" cy="1557655"/>
+                    </a:xfrm>
+                    <a:prstGeom prst="rect">
+                      <a:avLst/>
+                    </a:prstGeom>
+                  </pic:spPr>
+                </pic:pic>
+              </a:graphicData>
+            </a:graphic>
+          </wp:inline>
+        </w:drawing>
+      </w:r>
+    </w:p>
+    <w:p>
+      <w:r>
+        <w:br w:type="page"/>
+      </w:r>
+    </w:p>
+    <w:p>
+      <w:pPr>
+        <w:pStyle w:val="Ttulo2"/>
+      </w:pPr>
+      <w:r>
+        <w:lastRenderedPageBreak/>
+        <w:t xml:space="preserve">Caso de prueba </w:t>
+      </w:r>
+      <w:r>
+        <w:t>4</w:t>
+      </w:r>
+      <w:r>
+        <w:t xml:space="preserve">: </w:t>
+      </w:r>
       <w:r>
         <w:t xml:space="preserve">Ejecución del generador de nombre de usuario </w:t>
       </w:r>
@@ -507,8 +1613,15 @@
       <w:proofErr w:type="spellEnd"/>
     </w:p>
     <w:p>
-      <w:r>
-        <w:t>1) Se ejecuta el cliente y se presenta el menú</w:t>
+      <w:pPr>
+        <w:pStyle w:val="Prrafodelista"/>
+        <w:numPr>
+          <w:ilvl w:val="0"/>
+          <w:numId w:val="13"/>
+        </w:numPr>
+      </w:pPr>
+      <w:r>
+        <w:t>Se ejecuta el cliente y se presenta el menú</w:t>
       </w:r>
       <w:r>
         <w:t xml:space="preserve"> </w:t>
@@ -516,6 +1629,9 @@
     </w:p>
     <w:p>
       <w:r>
+        <w:rPr>
+          <w:noProof/>
+        </w:rPr>
         <w:drawing>
           <wp:inline distT="0" distB="0" distL="0" distR="0" wp14:anchorId="42269F4E" wp14:editId="460682A4">
             <wp:extent cx="5400040" cy="1045210"/>
@@ -532,7 +1648,7 @@
                     <pic:cNvPicPr/>
                   </pic:nvPicPr>
                   <pic:blipFill>
-                    <a:blip r:embed="rId15"/>
+                    <a:blip r:embed="rId21"/>
                     <a:stretch>
                       <a:fillRect/>
                     </a:stretch>
@@ -555,12 +1671,22 @@
     </w:p>
     <w:p/>
     <w:p>
-      <w:r>
-        <w:t>2) Se ingresa la opción “1. Generar nombre de usuario” y se solicita ingresar la longitud</w:t>
-      </w:r>
-    </w:p>
-    <w:p>
-      <w:r>
+      <w:pPr>
+        <w:pStyle w:val="Prrafodelista"/>
+        <w:numPr>
+          <w:ilvl w:val="0"/>
+          <w:numId w:val="13"/>
+        </w:numPr>
+      </w:pPr>
+      <w:r>
+        <w:t>Se ingresa la opción “1. Generar nombre de usuario” y se solicita ingresar la longitud</w:t>
+      </w:r>
+    </w:p>
+    <w:p>
+      <w:r>
+        <w:rPr>
+          <w:noProof/>
+        </w:rPr>
         <w:drawing>
           <wp:inline distT="0" distB="0" distL="0" distR="0" wp14:anchorId="22C83761" wp14:editId="0580C19A">
             <wp:extent cx="5400040" cy="1588770"/>
@@ -577,7 +1703,7 @@
                     <pic:cNvPicPr/>
                   </pic:nvPicPr>
                   <pic:blipFill>
-                    <a:blip r:embed="rId16"/>
+                    <a:blip r:embed="rId22"/>
                     <a:stretch>
                       <a:fillRect/>
                     </a:stretch>
@@ -599,12 +1725,22 @@
       </w:r>
     </w:p>
     <w:p>
-      <w:r>
-        <w:t>3) Se ingresa la longitud y se genera el nombre</w:t>
-      </w:r>
-    </w:p>
-    <w:p>
-      <w:r>
+      <w:pPr>
+        <w:pStyle w:val="Prrafodelista"/>
+        <w:numPr>
+          <w:ilvl w:val="0"/>
+          <w:numId w:val="13"/>
+        </w:numPr>
+      </w:pPr>
+      <w:r>
+        <w:t>Se ingresa la longitud y se genera el nombre</w:t>
+      </w:r>
+    </w:p>
+    <w:p>
+      <w:r>
+        <w:rPr>
+          <w:noProof/>
+        </w:rPr>
         <w:drawing>
           <wp:inline distT="0" distB="0" distL="0" distR="0" wp14:anchorId="2CB15A22" wp14:editId="2321C840">
             <wp:extent cx="5400040" cy="1391920"/>
@@ -621,7 +1757,7 @@
                     <pic:cNvPicPr/>
                   </pic:nvPicPr>
                   <pic:blipFill>
-                    <a:blip r:embed="rId17"/>
+                    <a:blip r:embed="rId23"/>
                     <a:stretch>
                       <a:fillRect/>
                     </a:stretch>
@@ -643,12 +1779,22 @@
       </w:r>
     </w:p>
     <w:p>
-      <w:r>
-        <w:t>4) En la terminal del servidor se observan los mensajes de conexión y desconexión</w:t>
-      </w:r>
-    </w:p>
-    <w:p>
-      <w:r>
+      <w:pPr>
+        <w:pStyle w:val="Prrafodelista"/>
+        <w:numPr>
+          <w:ilvl w:val="0"/>
+          <w:numId w:val="13"/>
+        </w:numPr>
+      </w:pPr>
+      <w:r>
+        <w:t>En la terminal del servidor se observan los mensajes de conexión y desconexión</w:t>
+      </w:r>
+    </w:p>
+    <w:p>
+      <w:r>
+        <w:rPr>
+          <w:noProof/>
+        </w:rPr>
         <w:drawing>
           <wp:inline distT="0" distB="0" distL="0" distR="0" wp14:anchorId="14266462" wp14:editId="009B3392">
             <wp:extent cx="5400040" cy="1497965"/>
@@ -665,7 +1811,7 @@
                     <pic:cNvPicPr/>
                   </pic:nvPicPr>
                   <pic:blipFill>
-                    <a:blip r:embed="rId18"/>
+                    <a:blip r:embed="rId24"/>
                     <a:stretch>
                       <a:fillRect/>
                     </a:stretch>
@@ -691,16 +1837,22 @@
         <w:br w:type="page"/>
       </w:r>
     </w:p>
-    <w:p>
-      <w:r>
-        <w:lastRenderedPageBreak/>
-        <w:t xml:space="preserve">Caso de prueba 4: </w:t>
-      </w:r>
-      <w:r>
-        <w:t xml:space="preserve">Ejecución del generador de </w:t>
-      </w:r>
-      <w:r>
-        <w:t xml:space="preserve">dirección de correo </w:t>
+    <w:p/>
+    <w:p>
+      <w:pPr>
+        <w:pStyle w:val="Ttulo2"/>
+      </w:pPr>
+      <w:r>
+        <w:t>Caso de prueba</w:t>
+      </w:r>
+      <w:r>
+        <w:t xml:space="preserve"> 6</w:t>
+      </w:r>
+      <w:r>
+        <w:t xml:space="preserve">: </w:t>
+      </w:r>
+      <w:r>
+        <w:t xml:space="preserve">Ejecución del generador de dirección de correo </w:t>
       </w:r>
       <w:r>
         <w:t xml:space="preserve">electrónico </w:t>
@@ -708,16 +1860,25 @@
       <w:r>
         <w:t xml:space="preserve">en el cliente </w:t>
       </w:r>
-      <w:r>
-        <w:t>Java</w:t>
-      </w:r>
-      <w:r>
-        <w:t xml:space="preserve">. </w:t>
-      </w:r>
-    </w:p>
-    <w:p>
-      <w:r>
-        <w:t>1) Se ejecuta el cliente y se presenta el menú</w:t>
+      <w:proofErr w:type="spellStart"/>
+      <w:r>
+        <w:t>Phyton</w:t>
+      </w:r>
+      <w:proofErr w:type="spellEnd"/>
+      <w:r>
+        <w:t>.</w:t>
+      </w:r>
+    </w:p>
+    <w:p>
+      <w:pPr>
+        <w:pStyle w:val="Prrafodelista"/>
+        <w:numPr>
+          <w:ilvl w:val="0"/>
+          <w:numId w:val="14"/>
+        </w:numPr>
+      </w:pPr>
+      <w:r>
+        <w:t>Se ejecuta el cliente y se presenta el menú</w:t>
       </w:r>
       <w:r>
         <w:t xml:space="preserve"> </w:t>
@@ -725,244 +1886,9 @@
     </w:p>
     <w:p>
       <w:r>
-        <w:drawing>
-          <wp:inline distT="0" distB="0" distL="0" distR="0" wp14:anchorId="0ED62416" wp14:editId="527BC64A">
-            <wp:extent cx="5400040" cy="1372870"/>
-            <wp:effectExtent l="0" t="0" r="0" b="0"/>
-            <wp:docPr id="2144210189" name="Imagen 1" descr="Captura de pantalla de un celular&#10;&#10;El contenido generado por IA puede ser incorrecto."/>
-            <wp:cNvGraphicFramePr>
-              <a:graphicFrameLocks xmlns:a="http://schemas.openxmlformats.org/drawingml/2006/main" noChangeAspect="1"/>
-            </wp:cNvGraphicFramePr>
-            <a:graphic xmlns:a="http://schemas.openxmlformats.org/drawingml/2006/main">
-              <a:graphicData uri="http://schemas.openxmlformats.org/drawingml/2006/picture">
-                <pic:pic xmlns:pic="http://schemas.openxmlformats.org/drawingml/2006/picture">
-                  <pic:nvPicPr>
-                    <pic:cNvPr id="2144210189" name="Imagen 1" descr="Captura de pantalla de un celular&#10;&#10;El contenido generado por IA puede ser incorrecto."/>
-                    <pic:cNvPicPr/>
-                  </pic:nvPicPr>
-                  <pic:blipFill>
-                    <a:blip r:embed="rId19"/>
-                    <a:stretch>
-                      <a:fillRect/>
-                    </a:stretch>
-                  </pic:blipFill>
-                  <pic:spPr>
-                    <a:xfrm>
-                      <a:off x="0" y="0"/>
-                      <a:ext cx="5400040" cy="1372870"/>
-                    </a:xfrm>
-                    <a:prstGeom prst="rect">
-                      <a:avLst/>
-                    </a:prstGeom>
-                  </pic:spPr>
-                </pic:pic>
-              </a:graphicData>
-            </a:graphic>
-          </wp:inline>
-        </w:drawing>
-      </w:r>
-    </w:p>
-    <w:p>
-      <w:r>
-        <w:t>2) Se ingresa la opción “</w:t>
-      </w:r>
-      <w:r>
-        <w:t>2.</w:t>
-      </w:r>
-      <w:r>
-        <w:t xml:space="preserve"> Generar </w:t>
-      </w:r>
-      <w:r>
-        <w:t>correo</w:t>
-      </w:r>
-      <w:r>
-        <w:t xml:space="preserve">” y se solicita ingresar </w:t>
-      </w:r>
-      <w:r>
-        <w:t>el nombre</w:t>
-      </w:r>
-    </w:p>
-    <w:p>
-      <w:r>
-        <w:drawing>
-          <wp:inline distT="0" distB="0" distL="0" distR="0" wp14:anchorId="74361FF7" wp14:editId="6BBF9897">
-            <wp:extent cx="5400040" cy="1685925"/>
-            <wp:effectExtent l="0" t="0" r="0" b="9525"/>
-            <wp:docPr id="1285224012" name="Imagen 1" descr="Captura de pantalla de un celular&#10;&#10;El contenido generado por IA puede ser incorrecto."/>
-            <wp:cNvGraphicFramePr>
-              <a:graphicFrameLocks xmlns:a="http://schemas.openxmlformats.org/drawingml/2006/main" noChangeAspect="1"/>
-            </wp:cNvGraphicFramePr>
-            <a:graphic xmlns:a="http://schemas.openxmlformats.org/drawingml/2006/main">
-              <a:graphicData uri="http://schemas.openxmlformats.org/drawingml/2006/picture">
-                <pic:pic xmlns:pic="http://schemas.openxmlformats.org/drawingml/2006/picture">
-                  <pic:nvPicPr>
-                    <pic:cNvPr id="1285224012" name="Imagen 1" descr="Captura de pantalla de un celular&#10;&#10;El contenido generado por IA puede ser incorrecto."/>
-                    <pic:cNvPicPr/>
-                  </pic:nvPicPr>
-                  <pic:blipFill>
-                    <a:blip r:embed="rId20"/>
-                    <a:stretch>
-                      <a:fillRect/>
-                    </a:stretch>
-                  </pic:blipFill>
-                  <pic:spPr>
-                    <a:xfrm>
-                      <a:off x="0" y="0"/>
-                      <a:ext cx="5400040" cy="1685925"/>
-                    </a:xfrm>
-                    <a:prstGeom prst="rect">
-                      <a:avLst/>
-                    </a:prstGeom>
-                  </pic:spPr>
-                </pic:pic>
-              </a:graphicData>
-            </a:graphic>
-          </wp:inline>
-        </w:drawing>
-      </w:r>
-    </w:p>
-    <w:p/>
-    <w:p>
-      <w:r>
-        <w:t xml:space="preserve">3) Se ingresa </w:t>
-      </w:r>
-      <w:r>
-        <w:t>el nombre y</w:t>
-      </w:r>
-      <w:r>
-        <w:t xml:space="preserve"> se genera el </w:t>
-      </w:r>
-      <w:r>
-        <w:t>correo electrónico</w:t>
-      </w:r>
-    </w:p>
-    <w:p>
-      <w:r>
-        <w:drawing>
-          <wp:inline distT="0" distB="0" distL="0" distR="0" wp14:anchorId="5861C0AD" wp14:editId="1C4CBBF6">
-            <wp:extent cx="5400040" cy="1503045"/>
-            <wp:effectExtent l="0" t="0" r="0" b="1905"/>
-            <wp:docPr id="1941399194" name="Imagen 1" descr="Captura de pantalla de computadora&#10;&#10;El contenido generado por IA puede ser incorrecto."/>
-            <wp:cNvGraphicFramePr>
-              <a:graphicFrameLocks xmlns:a="http://schemas.openxmlformats.org/drawingml/2006/main" noChangeAspect="1"/>
-            </wp:cNvGraphicFramePr>
-            <a:graphic xmlns:a="http://schemas.openxmlformats.org/drawingml/2006/main">
-              <a:graphicData uri="http://schemas.openxmlformats.org/drawingml/2006/picture">
-                <pic:pic xmlns:pic="http://schemas.openxmlformats.org/drawingml/2006/picture">
-                  <pic:nvPicPr>
-                    <pic:cNvPr id="1941399194" name="Imagen 1" descr="Captura de pantalla de computadora&#10;&#10;El contenido generado por IA puede ser incorrecto."/>
-                    <pic:cNvPicPr/>
-                  </pic:nvPicPr>
-                  <pic:blipFill>
-                    <a:blip r:embed="rId21"/>
-                    <a:stretch>
-                      <a:fillRect/>
-                    </a:stretch>
-                  </pic:blipFill>
-                  <pic:spPr>
-                    <a:xfrm>
-                      <a:off x="0" y="0"/>
-                      <a:ext cx="5400040" cy="1503045"/>
-                    </a:xfrm>
-                    <a:prstGeom prst="rect">
-                      <a:avLst/>
-                    </a:prstGeom>
-                  </pic:spPr>
-                </pic:pic>
-              </a:graphicData>
-            </a:graphic>
-          </wp:inline>
-        </w:drawing>
-      </w:r>
-    </w:p>
-    <w:p>
-      <w:r>
-        <w:t>4) En la terminal del servidor se observan los mensajes de conexión y desconexión</w:t>
-      </w:r>
-    </w:p>
-    <w:p>
-      <w:r>
-        <w:drawing>
-          <wp:inline distT="0" distB="0" distL="0" distR="0" wp14:anchorId="480B454B" wp14:editId="228627AA">
-            <wp:extent cx="5400040" cy="1557655"/>
-            <wp:effectExtent l="0" t="0" r="0" b="4445"/>
-            <wp:docPr id="183800711" name="Imagen 1" descr="Texto&#10;&#10;El contenido generado por IA puede ser incorrecto."/>
-            <wp:cNvGraphicFramePr>
-              <a:graphicFrameLocks xmlns:a="http://schemas.openxmlformats.org/drawingml/2006/main" noChangeAspect="1"/>
-            </wp:cNvGraphicFramePr>
-            <a:graphic xmlns:a="http://schemas.openxmlformats.org/drawingml/2006/main">
-              <a:graphicData uri="http://schemas.openxmlformats.org/drawingml/2006/picture">
-                <pic:pic xmlns:pic="http://schemas.openxmlformats.org/drawingml/2006/picture">
-                  <pic:nvPicPr>
-                    <pic:cNvPr id="183800711" name="Imagen 1" descr="Texto&#10;&#10;El contenido generado por IA puede ser incorrecto."/>
-                    <pic:cNvPicPr/>
-                  </pic:nvPicPr>
-                  <pic:blipFill>
-                    <a:blip r:embed="rId22"/>
-                    <a:stretch>
-                      <a:fillRect/>
-                    </a:stretch>
-                  </pic:blipFill>
-                  <pic:spPr>
-                    <a:xfrm>
-                      <a:off x="0" y="0"/>
-                      <a:ext cx="5400040" cy="1557655"/>
-                    </a:xfrm>
-                    <a:prstGeom prst="rect">
-                      <a:avLst/>
-                    </a:prstGeom>
-                  </pic:spPr>
-                </pic:pic>
-              </a:graphicData>
-            </a:graphic>
-          </wp:inline>
-        </w:drawing>
-      </w:r>
-    </w:p>
-    <w:p>
-      <w:r>
-        <w:br w:type="page"/>
-      </w:r>
-    </w:p>
-    <w:p/>
-    <w:p>
-      <w:r>
-        <w:t xml:space="preserve">Caso de prueba </w:t>
-      </w:r>
-      <w:r>
-        <w:t>5</w:t>
-      </w:r>
-      <w:r>
-        <w:t xml:space="preserve">: </w:t>
-      </w:r>
-      <w:r>
-        <w:t xml:space="preserve">Ejecución del generador de dirección de correo </w:t>
-      </w:r>
-      <w:r>
-        <w:t xml:space="preserve">electrónico </w:t>
-      </w:r>
-      <w:r>
-        <w:t xml:space="preserve">en el cliente </w:t>
-      </w:r>
-      <w:proofErr w:type="spellStart"/>
-      <w:r>
-        <w:t>Phyton</w:t>
-      </w:r>
-      <w:proofErr w:type="spellEnd"/>
-      <w:r>
-        <w:t>.</w:t>
-      </w:r>
-    </w:p>
-    <w:p>
-      <w:r>
-        <w:t>1) Se ejecuta el cliente y se presenta el menú</w:t>
-      </w:r>
-      <w:r>
-        <w:t xml:space="preserve"> </w:t>
-      </w:r>
-    </w:p>
-    <w:p>
-      <w:r>
+        <w:rPr>
+          <w:noProof/>
+        </w:rPr>
         <w:drawing>
           <wp:inline distT="0" distB="0" distL="0" distR="0" wp14:anchorId="68967244" wp14:editId="0A5E7A0F">
             <wp:extent cx="5400040" cy="1369695"/>
@@ -979,7 +1905,7 @@
                     <pic:cNvPicPr/>
                   </pic:nvPicPr>
                   <pic:blipFill>
-                    <a:blip r:embed="rId23"/>
+                    <a:blip r:embed="rId25"/>
                     <a:stretch>
                       <a:fillRect/>
                     </a:stretch>
@@ -1001,12 +1927,22 @@
       </w:r>
     </w:p>
     <w:p>
-      <w:r>
-        <w:t>2) Se ingresa la opción “2. Generar correo” y se solicita ingresar el nombre</w:t>
-      </w:r>
-    </w:p>
-    <w:p>
-      <w:r>
+      <w:pPr>
+        <w:pStyle w:val="Prrafodelista"/>
+        <w:numPr>
+          <w:ilvl w:val="0"/>
+          <w:numId w:val="14"/>
+        </w:numPr>
+      </w:pPr>
+      <w:r>
+        <w:t>Se ingresa la opción “2. Generar correo” y se solicita ingresar el nombre</w:t>
+      </w:r>
+    </w:p>
+    <w:p>
+      <w:r>
+        <w:rPr>
+          <w:noProof/>
+        </w:rPr>
         <w:drawing>
           <wp:inline distT="0" distB="0" distL="0" distR="0" wp14:anchorId="4462E6C5" wp14:editId="7131E7A8">
             <wp:extent cx="5400040" cy="1488440"/>
@@ -1023,7 +1959,7 @@
                     <pic:cNvPicPr/>
                   </pic:nvPicPr>
                   <pic:blipFill>
-                    <a:blip r:embed="rId24"/>
+                    <a:blip r:embed="rId26"/>
                     <a:stretch>
                       <a:fillRect/>
                     </a:stretch>
@@ -1046,12 +1982,22 @@
     </w:p>
     <w:p/>
     <w:p>
-      <w:r>
-        <w:t>3) Se ingresa el nombre y se genera el correo electrónico</w:t>
-      </w:r>
-    </w:p>
-    <w:p>
-      <w:r>
+      <w:pPr>
+        <w:pStyle w:val="Prrafodelista"/>
+        <w:numPr>
+          <w:ilvl w:val="0"/>
+          <w:numId w:val="14"/>
+        </w:numPr>
+      </w:pPr>
+      <w:r>
+        <w:t>Se ingresa el nombre y se genera el correo electrónico</w:t>
+      </w:r>
+    </w:p>
+    <w:p>
+      <w:r>
+        <w:rPr>
+          <w:noProof/>
+        </w:rPr>
         <w:drawing>
           <wp:inline distT="0" distB="0" distL="0" distR="0" wp14:anchorId="264B146B" wp14:editId="7C3409DE">
             <wp:extent cx="5400040" cy="1322070"/>
@@ -1068,7 +2014,7 @@
                     <pic:cNvPicPr/>
                   </pic:nvPicPr>
                   <pic:blipFill>
-                    <a:blip r:embed="rId25"/>
+                    <a:blip r:embed="rId27"/>
                     <a:stretch>
                       <a:fillRect/>
                     </a:stretch>
@@ -1090,12 +2036,22 @@
       </w:r>
     </w:p>
     <w:p>
-      <w:r>
-        <w:t>4) En la terminal del servidor se observan los mensajes de conexión y desconexión</w:t>
-      </w:r>
-    </w:p>
-    <w:p>
-      <w:r>
+      <w:pPr>
+        <w:pStyle w:val="Prrafodelista"/>
+        <w:numPr>
+          <w:ilvl w:val="0"/>
+          <w:numId w:val="14"/>
+        </w:numPr>
+      </w:pPr>
+      <w:r>
+        <w:t>En la terminal del servidor se observan los mensajes de conexión y desconexión</w:t>
+      </w:r>
+    </w:p>
+    <w:p>
+      <w:r>
+        <w:rPr>
+          <w:noProof/>
+        </w:rPr>
         <w:drawing>
           <wp:inline distT="0" distB="0" distL="0" distR="0" wp14:anchorId="1E642146" wp14:editId="365DE02D">
             <wp:extent cx="5400040" cy="2023110"/>
@@ -1112,7 +2068,7 @@
                     <pic:cNvPicPr/>
                   </pic:nvPicPr>
                   <pic:blipFill>
-                    <a:blip r:embed="rId26"/>
+                    <a:blip r:embed="rId28"/>
                     <a:stretch>
                       <a:fillRect/>
                     </a:stretch>
@@ -1134,22 +2090,40 @@
       </w:r>
     </w:p>
     <w:p/>
-    <w:p/>
-    <w:p>
-      <w:r>
-        <w:t>Caso de prueba 6: E</w:t>
+    <w:p>
+      <w:pPr>
+        <w:pStyle w:val="Ttulo2"/>
+      </w:pPr>
+      <w:r>
+        <w:t xml:space="preserve">Caso de prueba </w:t>
+      </w:r>
+      <w:r>
+        <w:t>7</w:t>
+      </w:r>
+      <w:r>
+        <w:t>: E</w:t>
       </w:r>
       <w:r>
         <w:t>rror donde el nombre de usuario o la dirección de correo electrónico sea inválido/a (y el mensaje de error de dicho).</w:t>
       </w:r>
     </w:p>
     <w:p>
-      <w:r>
-        <w:t>1) Se ejecuta el cliente Python y se presenta el menú</w:t>
-      </w:r>
-    </w:p>
-    <w:p>
-      <w:r>
+      <w:pPr>
+        <w:pStyle w:val="Prrafodelista"/>
+        <w:numPr>
+          <w:ilvl w:val="0"/>
+          <w:numId w:val="15"/>
+        </w:numPr>
+      </w:pPr>
+      <w:r>
+        <w:t>Se ejecuta el cliente Python y se presenta el menú</w:t>
+      </w:r>
+    </w:p>
+    <w:p>
+      <w:r>
+        <w:rPr>
+          <w:noProof/>
+        </w:rPr>
         <w:drawing>
           <wp:inline distT="0" distB="0" distL="0" distR="0" wp14:anchorId="06F6AA3A" wp14:editId="71A0B8C9">
             <wp:extent cx="5400040" cy="1711325"/>
@@ -1166,7 +2140,7 @@
                     <pic:cNvPicPr/>
                   </pic:nvPicPr>
                   <pic:blipFill>
-                    <a:blip r:embed="rId27"/>
+                    <a:blip r:embed="rId29"/>
                     <a:stretch>
                       <a:fillRect/>
                     </a:stretch>
@@ -1188,12 +2162,22 @@
       </w:r>
     </w:p>
     <w:p>
-      <w:r>
-        <w:t>2) Se ingresa la opción “2. Generar correo electrónico”</w:t>
-      </w:r>
-    </w:p>
-    <w:p>
-      <w:r>
+      <w:pPr>
+        <w:pStyle w:val="Prrafodelista"/>
+        <w:numPr>
+          <w:ilvl w:val="0"/>
+          <w:numId w:val="15"/>
+        </w:numPr>
+      </w:pPr>
+      <w:r>
+        <w:t>Se ingresa la opción “2. Generar correo electrónico”</w:t>
+      </w:r>
+    </w:p>
+    <w:p>
+      <w:r>
+        <w:rPr>
+          <w:noProof/>
+        </w:rPr>
         <w:drawing>
           <wp:inline distT="0" distB="0" distL="0" distR="0" wp14:anchorId="26739B4A" wp14:editId="0FD1AE10">
             <wp:extent cx="5400040" cy="1755140"/>
@@ -1210,7 +2194,7 @@
                     <pic:cNvPicPr/>
                   </pic:nvPicPr>
                   <pic:blipFill>
-                    <a:blip r:embed="rId28"/>
+                    <a:blip r:embed="rId30"/>
                     <a:stretch>
                       <a:fillRect/>
                     </a:stretch>
@@ -1245,6 +2229,9 @@
     </w:p>
     <w:p>
       <w:r>
+        <w:rPr>
+          <w:noProof/>
+        </w:rPr>
         <w:drawing>
           <wp:inline distT="0" distB="0" distL="0" distR="0" wp14:anchorId="7702697A" wp14:editId="5C2CEC22">
             <wp:extent cx="5400040" cy="1793240"/>
@@ -1261,7 +2248,7 @@
                     <pic:cNvPicPr/>
                   </pic:nvPicPr>
                   <pic:blipFill>
-                    <a:blip r:embed="rId29"/>
+                    <a:blip r:embed="rId31"/>
                     <a:stretch>
                       <a:fillRect/>
                     </a:stretch>
@@ -1302,6 +2289,9 @@
     </w:p>
     <w:p>
       <w:r>
+        <w:rPr>
+          <w:noProof/>
+        </w:rPr>
         <w:lastRenderedPageBreak/>
         <w:drawing>
           <wp:inline distT="0" distB="0" distL="0" distR="0" wp14:anchorId="1EB595A9" wp14:editId="715F850B">
@@ -1319,7 +2309,7 @@
                     <pic:cNvPicPr/>
                   </pic:nvPicPr>
                   <pic:blipFill>
-                    <a:blip r:embed="rId30"/>
+                    <a:blip r:embed="rId32"/>
                     <a:stretch>
                       <a:fillRect/>
                     </a:stretch>
@@ -1354,6 +2344,9 @@
     </w:p>
     <w:p>
       <w:r>
+        <w:rPr>
+          <w:noProof/>
+        </w:rPr>
         <w:drawing>
           <wp:inline distT="0" distB="0" distL="0" distR="0" wp14:anchorId="1A12D2A3" wp14:editId="0896EAB9">
             <wp:extent cx="5400040" cy="1760855"/>
@@ -1370,7 +2363,7 @@
                     <pic:cNvPicPr/>
                   </pic:nvPicPr>
                   <pic:blipFill>
-                    <a:blip r:embed="rId31"/>
+                    <a:blip r:embed="rId33"/>
                     <a:stretch>
                       <a:fillRect/>
                     </a:stretch>
@@ -1404,7 +2397,13 @@
       </w:r>
     </w:p>
     <w:p>
-      <w:r>
+      <w:pPr>
+        <w:jc w:val="center"/>
+      </w:pPr>
+      <w:r>
+        <w:rPr>
+          <w:noProof/>
+        </w:rPr>
         <w:drawing>
           <wp:inline distT="0" distB="0" distL="0" distR="0" wp14:anchorId="152D6891" wp14:editId="69542ECA">
             <wp:extent cx="5400040" cy="1504315"/>
@@ -1421,7 +2420,7 @@
                     <pic:cNvPicPr/>
                   </pic:nvPicPr>
                   <pic:blipFill>
-                    <a:blip r:embed="rId32"/>
+                    <a:blip r:embed="rId34"/>
                     <a:stretch>
                       <a:fillRect/>
                     </a:stretch>
@@ -1461,7 +2460,13 @@
       </w:r>
     </w:p>
     <w:p>
-      <w:r>
+      <w:pPr>
+        <w:jc w:val="center"/>
+      </w:pPr>
+      <w:r>
+        <w:rPr>
+          <w:noProof/>
+        </w:rPr>
         <w:drawing>
           <wp:inline distT="0" distB="0" distL="0" distR="0" wp14:anchorId="299E1464" wp14:editId="650A8A62">
             <wp:extent cx="5400040" cy="1546225"/>
@@ -1478,7 +2483,7 @@
                     <pic:cNvPicPr/>
                   </pic:nvPicPr>
                   <pic:blipFill>
-                    <a:blip r:embed="rId33"/>
+                    <a:blip r:embed="rId35"/>
                     <a:stretch>
                       <a:fillRect/>
                     </a:stretch>
@@ -1502,7 +2507,9 @@
     <w:sectPr>
       <w:pgSz w:w="11906" w:h="16838"/>
       <w:pgMar w:top="1417" w:right="1701" w:bottom="1417" w:left="1701" w:header="708" w:footer="708" w:gutter="0"/>
+      <w:pgNumType w:start="0"/>
       <w:cols w:space="708"/>
+      <w:titlePg/>
       <w:docGrid w:linePitch="360"/>
     </w:sectPr>
   </w:body>
@@ -1601,6 +2608,270 @@
     </w:lvl>
   </w:abstractNum>
   <w:abstractNum w:abstractNumId="1" w15:restartNumberingAfterBreak="0">
+    <w:nsid w:val="0B5E4C3F"/>
+    <w:multiLevelType w:val="hybridMultilevel"/>
+    <w:tmpl w:val="8E446742"/>
+    <w:lvl w:ilvl="0" w:tplc="2C0A0011">
+      <w:start w:val="1"/>
+      <w:numFmt w:val="decimal"/>
+      <w:lvlText w:val="%1)"/>
+      <w:lvlJc w:val="left"/>
+      <w:pPr>
+        <w:ind w:left="720" w:hanging="360"/>
+      </w:pPr>
+      <w:rPr>
+        <w:rFonts w:hint="default"/>
+      </w:rPr>
+    </w:lvl>
+    <w:lvl w:ilvl="1" w:tplc="2C0A0019" w:tentative="1">
+      <w:start w:val="1"/>
+      <w:numFmt w:val="lowerLetter"/>
+      <w:lvlText w:val="%2."/>
+      <w:lvlJc w:val="left"/>
+      <w:pPr>
+        <w:ind w:left="1440" w:hanging="360"/>
+      </w:pPr>
+    </w:lvl>
+    <w:lvl w:ilvl="2" w:tplc="2C0A001B" w:tentative="1">
+      <w:start w:val="1"/>
+      <w:numFmt w:val="lowerRoman"/>
+      <w:lvlText w:val="%3."/>
+      <w:lvlJc w:val="right"/>
+      <w:pPr>
+        <w:ind w:left="2160" w:hanging="180"/>
+      </w:pPr>
+    </w:lvl>
+    <w:lvl w:ilvl="3" w:tplc="2C0A000F" w:tentative="1">
+      <w:start w:val="1"/>
+      <w:numFmt w:val="decimal"/>
+      <w:lvlText w:val="%4."/>
+      <w:lvlJc w:val="left"/>
+      <w:pPr>
+        <w:ind w:left="2880" w:hanging="360"/>
+      </w:pPr>
+    </w:lvl>
+    <w:lvl w:ilvl="4" w:tplc="2C0A0019" w:tentative="1">
+      <w:start w:val="1"/>
+      <w:numFmt w:val="lowerLetter"/>
+      <w:lvlText w:val="%5."/>
+      <w:lvlJc w:val="left"/>
+      <w:pPr>
+        <w:ind w:left="3600" w:hanging="360"/>
+      </w:pPr>
+    </w:lvl>
+    <w:lvl w:ilvl="5" w:tplc="2C0A001B" w:tentative="1">
+      <w:start w:val="1"/>
+      <w:numFmt w:val="lowerRoman"/>
+      <w:lvlText w:val="%6."/>
+      <w:lvlJc w:val="right"/>
+      <w:pPr>
+        <w:ind w:left="4320" w:hanging="180"/>
+      </w:pPr>
+    </w:lvl>
+    <w:lvl w:ilvl="6" w:tplc="2C0A000F" w:tentative="1">
+      <w:start w:val="1"/>
+      <w:numFmt w:val="decimal"/>
+      <w:lvlText w:val="%7."/>
+      <w:lvlJc w:val="left"/>
+      <w:pPr>
+        <w:ind w:left="5040" w:hanging="360"/>
+      </w:pPr>
+    </w:lvl>
+    <w:lvl w:ilvl="7" w:tplc="2C0A0019" w:tentative="1">
+      <w:start w:val="1"/>
+      <w:numFmt w:val="lowerLetter"/>
+      <w:lvlText w:val="%8."/>
+      <w:lvlJc w:val="left"/>
+      <w:pPr>
+        <w:ind w:left="5760" w:hanging="360"/>
+      </w:pPr>
+    </w:lvl>
+    <w:lvl w:ilvl="8" w:tplc="2C0A001B" w:tentative="1">
+      <w:start w:val="1"/>
+      <w:numFmt w:val="lowerRoman"/>
+      <w:lvlText w:val="%9."/>
+      <w:lvlJc w:val="right"/>
+      <w:pPr>
+        <w:ind w:left="6480" w:hanging="180"/>
+      </w:pPr>
+    </w:lvl>
+  </w:abstractNum>
+  <w:abstractNum w:abstractNumId="2" w15:restartNumberingAfterBreak="0">
+    <w:nsid w:val="16B84CF9"/>
+    <w:multiLevelType w:val="hybridMultilevel"/>
+    <w:tmpl w:val="53FAED7A"/>
+    <w:lvl w:ilvl="0" w:tplc="2C0A000F">
+      <w:start w:val="1"/>
+      <w:numFmt w:val="decimal"/>
+      <w:lvlText w:val="%1."/>
+      <w:lvlJc w:val="left"/>
+      <w:pPr>
+        <w:ind w:left="720" w:hanging="360"/>
+      </w:pPr>
+    </w:lvl>
+    <w:lvl w:ilvl="1" w:tplc="2C0A0019" w:tentative="1">
+      <w:start w:val="1"/>
+      <w:numFmt w:val="lowerLetter"/>
+      <w:lvlText w:val="%2."/>
+      <w:lvlJc w:val="left"/>
+      <w:pPr>
+        <w:ind w:left="1440" w:hanging="360"/>
+      </w:pPr>
+    </w:lvl>
+    <w:lvl w:ilvl="2" w:tplc="2C0A001B" w:tentative="1">
+      <w:start w:val="1"/>
+      <w:numFmt w:val="lowerRoman"/>
+      <w:lvlText w:val="%3."/>
+      <w:lvlJc w:val="right"/>
+      <w:pPr>
+        <w:ind w:left="2160" w:hanging="180"/>
+      </w:pPr>
+    </w:lvl>
+    <w:lvl w:ilvl="3" w:tplc="2C0A000F" w:tentative="1">
+      <w:start w:val="1"/>
+      <w:numFmt w:val="decimal"/>
+      <w:lvlText w:val="%4."/>
+      <w:lvlJc w:val="left"/>
+      <w:pPr>
+        <w:ind w:left="2880" w:hanging="360"/>
+      </w:pPr>
+    </w:lvl>
+    <w:lvl w:ilvl="4" w:tplc="2C0A0019" w:tentative="1">
+      <w:start w:val="1"/>
+      <w:numFmt w:val="lowerLetter"/>
+      <w:lvlText w:val="%5."/>
+      <w:lvlJc w:val="left"/>
+      <w:pPr>
+        <w:ind w:left="3600" w:hanging="360"/>
+      </w:pPr>
+    </w:lvl>
+    <w:lvl w:ilvl="5" w:tplc="2C0A001B" w:tentative="1">
+      <w:start w:val="1"/>
+      <w:numFmt w:val="lowerRoman"/>
+      <w:lvlText w:val="%6."/>
+      <w:lvlJc w:val="right"/>
+      <w:pPr>
+        <w:ind w:left="4320" w:hanging="180"/>
+      </w:pPr>
+    </w:lvl>
+    <w:lvl w:ilvl="6" w:tplc="2C0A000F" w:tentative="1">
+      <w:start w:val="1"/>
+      <w:numFmt w:val="decimal"/>
+      <w:lvlText w:val="%7."/>
+      <w:lvlJc w:val="left"/>
+      <w:pPr>
+        <w:ind w:left="5040" w:hanging="360"/>
+      </w:pPr>
+    </w:lvl>
+    <w:lvl w:ilvl="7" w:tplc="2C0A0019" w:tentative="1">
+      <w:start w:val="1"/>
+      <w:numFmt w:val="lowerLetter"/>
+      <w:lvlText w:val="%8."/>
+      <w:lvlJc w:val="left"/>
+      <w:pPr>
+        <w:ind w:left="5760" w:hanging="360"/>
+      </w:pPr>
+    </w:lvl>
+    <w:lvl w:ilvl="8" w:tplc="2C0A001B" w:tentative="1">
+      <w:start w:val="1"/>
+      <w:numFmt w:val="lowerRoman"/>
+      <w:lvlText w:val="%9."/>
+      <w:lvlJc w:val="right"/>
+      <w:pPr>
+        <w:ind w:left="6480" w:hanging="180"/>
+      </w:pPr>
+    </w:lvl>
+  </w:abstractNum>
+  <w:abstractNum w:abstractNumId="3" w15:restartNumberingAfterBreak="0">
+    <w:nsid w:val="228B63CA"/>
+    <w:multiLevelType w:val="hybridMultilevel"/>
+    <w:tmpl w:val="18E68A06"/>
+    <w:lvl w:ilvl="0" w:tplc="2C0A0011">
+      <w:start w:val="1"/>
+      <w:numFmt w:val="decimal"/>
+      <w:lvlText w:val="%1)"/>
+      <w:lvlJc w:val="left"/>
+      <w:pPr>
+        <w:ind w:left="720" w:hanging="360"/>
+      </w:pPr>
+      <w:rPr>
+        <w:rFonts w:hint="default"/>
+      </w:rPr>
+    </w:lvl>
+    <w:lvl w:ilvl="1" w:tplc="2C0A0019" w:tentative="1">
+      <w:start w:val="1"/>
+      <w:numFmt w:val="lowerLetter"/>
+      <w:lvlText w:val="%2."/>
+      <w:lvlJc w:val="left"/>
+      <w:pPr>
+        <w:ind w:left="1440" w:hanging="360"/>
+      </w:pPr>
+    </w:lvl>
+    <w:lvl w:ilvl="2" w:tplc="2C0A001B" w:tentative="1">
+      <w:start w:val="1"/>
+      <w:numFmt w:val="lowerRoman"/>
+      <w:lvlText w:val="%3."/>
+      <w:lvlJc w:val="right"/>
+      <w:pPr>
+        <w:ind w:left="2160" w:hanging="180"/>
+      </w:pPr>
+    </w:lvl>
+    <w:lvl w:ilvl="3" w:tplc="2C0A000F" w:tentative="1">
+      <w:start w:val="1"/>
+      <w:numFmt w:val="decimal"/>
+      <w:lvlText w:val="%4."/>
+      <w:lvlJc w:val="left"/>
+      <w:pPr>
+        <w:ind w:left="2880" w:hanging="360"/>
+      </w:pPr>
+    </w:lvl>
+    <w:lvl w:ilvl="4" w:tplc="2C0A0019" w:tentative="1">
+      <w:start w:val="1"/>
+      <w:numFmt w:val="lowerLetter"/>
+      <w:lvlText w:val="%5."/>
+      <w:lvlJc w:val="left"/>
+      <w:pPr>
+        <w:ind w:left="3600" w:hanging="360"/>
+      </w:pPr>
+    </w:lvl>
+    <w:lvl w:ilvl="5" w:tplc="2C0A001B" w:tentative="1">
+      <w:start w:val="1"/>
+      <w:numFmt w:val="lowerRoman"/>
+      <w:lvlText w:val="%6."/>
+      <w:lvlJc w:val="right"/>
+      <w:pPr>
+        <w:ind w:left="4320" w:hanging="180"/>
+      </w:pPr>
+    </w:lvl>
+    <w:lvl w:ilvl="6" w:tplc="2C0A000F" w:tentative="1">
+      <w:start w:val="1"/>
+      <w:numFmt w:val="decimal"/>
+      <w:lvlText w:val="%7."/>
+      <w:lvlJc w:val="left"/>
+      <w:pPr>
+        <w:ind w:left="5040" w:hanging="360"/>
+      </w:pPr>
+    </w:lvl>
+    <w:lvl w:ilvl="7" w:tplc="2C0A0019" w:tentative="1">
+      <w:start w:val="1"/>
+      <w:numFmt w:val="lowerLetter"/>
+      <w:lvlText w:val="%8."/>
+      <w:lvlJc w:val="left"/>
+      <w:pPr>
+        <w:ind w:left="5760" w:hanging="360"/>
+      </w:pPr>
+    </w:lvl>
+    <w:lvl w:ilvl="8" w:tplc="2C0A001B" w:tentative="1">
+      <w:start w:val="1"/>
+      <w:numFmt w:val="lowerRoman"/>
+      <w:lvlText w:val="%9."/>
+      <w:lvlJc w:val="right"/>
+      <w:pPr>
+        <w:ind w:left="6480" w:hanging="180"/>
+      </w:pPr>
+    </w:lvl>
+  </w:abstractNum>
+  <w:abstractNum w:abstractNumId="4" w15:restartNumberingAfterBreak="0">
     <w:nsid w:val="24520DB2"/>
     <w:multiLevelType w:val="hybridMultilevel"/>
     <w:tmpl w:val="2F9E33A6"/>
@@ -1689,7 +2960,185 @@
       </w:pPr>
     </w:lvl>
   </w:abstractNum>
-  <w:abstractNum w:abstractNumId="2" w15:restartNumberingAfterBreak="0">
+  <w:abstractNum w:abstractNumId="5" w15:restartNumberingAfterBreak="0">
+    <w:nsid w:val="35F2324D"/>
+    <w:multiLevelType w:val="hybridMultilevel"/>
+    <w:tmpl w:val="4DE23C5A"/>
+    <w:lvl w:ilvl="0" w:tplc="2C0A0011">
+      <w:start w:val="1"/>
+      <w:numFmt w:val="decimal"/>
+      <w:lvlText w:val="%1)"/>
+      <w:lvlJc w:val="left"/>
+      <w:pPr>
+        <w:ind w:left="720" w:hanging="360"/>
+      </w:pPr>
+      <w:rPr>
+        <w:rFonts w:hint="default"/>
+      </w:rPr>
+    </w:lvl>
+    <w:lvl w:ilvl="1" w:tplc="2C0A0019" w:tentative="1">
+      <w:start w:val="1"/>
+      <w:numFmt w:val="lowerLetter"/>
+      <w:lvlText w:val="%2."/>
+      <w:lvlJc w:val="left"/>
+      <w:pPr>
+        <w:ind w:left="1440" w:hanging="360"/>
+      </w:pPr>
+    </w:lvl>
+    <w:lvl w:ilvl="2" w:tplc="2C0A001B" w:tentative="1">
+      <w:start w:val="1"/>
+      <w:numFmt w:val="lowerRoman"/>
+      <w:lvlText w:val="%3."/>
+      <w:lvlJc w:val="right"/>
+      <w:pPr>
+        <w:ind w:left="2160" w:hanging="180"/>
+      </w:pPr>
+    </w:lvl>
+    <w:lvl w:ilvl="3" w:tplc="2C0A000F" w:tentative="1">
+      <w:start w:val="1"/>
+      <w:numFmt w:val="decimal"/>
+      <w:lvlText w:val="%4."/>
+      <w:lvlJc w:val="left"/>
+      <w:pPr>
+        <w:ind w:left="2880" w:hanging="360"/>
+      </w:pPr>
+    </w:lvl>
+    <w:lvl w:ilvl="4" w:tplc="2C0A0019" w:tentative="1">
+      <w:start w:val="1"/>
+      <w:numFmt w:val="lowerLetter"/>
+      <w:lvlText w:val="%5."/>
+      <w:lvlJc w:val="left"/>
+      <w:pPr>
+        <w:ind w:left="3600" w:hanging="360"/>
+      </w:pPr>
+    </w:lvl>
+    <w:lvl w:ilvl="5" w:tplc="2C0A001B" w:tentative="1">
+      <w:start w:val="1"/>
+      <w:numFmt w:val="lowerRoman"/>
+      <w:lvlText w:val="%6."/>
+      <w:lvlJc w:val="right"/>
+      <w:pPr>
+        <w:ind w:left="4320" w:hanging="180"/>
+      </w:pPr>
+    </w:lvl>
+    <w:lvl w:ilvl="6" w:tplc="2C0A000F" w:tentative="1">
+      <w:start w:val="1"/>
+      <w:numFmt w:val="decimal"/>
+      <w:lvlText w:val="%7."/>
+      <w:lvlJc w:val="left"/>
+      <w:pPr>
+        <w:ind w:left="5040" w:hanging="360"/>
+      </w:pPr>
+    </w:lvl>
+    <w:lvl w:ilvl="7" w:tplc="2C0A0019" w:tentative="1">
+      <w:start w:val="1"/>
+      <w:numFmt w:val="lowerLetter"/>
+      <w:lvlText w:val="%8."/>
+      <w:lvlJc w:val="left"/>
+      <w:pPr>
+        <w:ind w:left="5760" w:hanging="360"/>
+      </w:pPr>
+    </w:lvl>
+    <w:lvl w:ilvl="8" w:tplc="2C0A001B" w:tentative="1">
+      <w:start w:val="1"/>
+      <w:numFmt w:val="lowerRoman"/>
+      <w:lvlText w:val="%9."/>
+      <w:lvlJc w:val="right"/>
+      <w:pPr>
+        <w:ind w:left="6480" w:hanging="180"/>
+      </w:pPr>
+    </w:lvl>
+  </w:abstractNum>
+  <w:abstractNum w:abstractNumId="6" w15:restartNumberingAfterBreak="0">
+    <w:nsid w:val="42771925"/>
+    <w:multiLevelType w:val="hybridMultilevel"/>
+    <w:tmpl w:val="A9942786"/>
+    <w:lvl w:ilvl="0" w:tplc="2C0A0011">
+      <w:start w:val="1"/>
+      <w:numFmt w:val="decimal"/>
+      <w:lvlText w:val="%1)"/>
+      <w:lvlJc w:val="left"/>
+      <w:pPr>
+        <w:ind w:left="720" w:hanging="360"/>
+      </w:pPr>
+      <w:rPr>
+        <w:rFonts w:hint="default"/>
+      </w:rPr>
+    </w:lvl>
+    <w:lvl w:ilvl="1" w:tplc="2C0A0019" w:tentative="1">
+      <w:start w:val="1"/>
+      <w:numFmt w:val="lowerLetter"/>
+      <w:lvlText w:val="%2."/>
+      <w:lvlJc w:val="left"/>
+      <w:pPr>
+        <w:ind w:left="1440" w:hanging="360"/>
+      </w:pPr>
+    </w:lvl>
+    <w:lvl w:ilvl="2" w:tplc="2C0A001B" w:tentative="1">
+      <w:start w:val="1"/>
+      <w:numFmt w:val="lowerRoman"/>
+      <w:lvlText w:val="%3."/>
+      <w:lvlJc w:val="right"/>
+      <w:pPr>
+        <w:ind w:left="2160" w:hanging="180"/>
+      </w:pPr>
+    </w:lvl>
+    <w:lvl w:ilvl="3" w:tplc="2C0A000F" w:tentative="1">
+      <w:start w:val="1"/>
+      <w:numFmt w:val="decimal"/>
+      <w:lvlText w:val="%4."/>
+      <w:lvlJc w:val="left"/>
+      <w:pPr>
+        <w:ind w:left="2880" w:hanging="360"/>
+      </w:pPr>
+    </w:lvl>
+    <w:lvl w:ilvl="4" w:tplc="2C0A0019" w:tentative="1">
+      <w:start w:val="1"/>
+      <w:numFmt w:val="lowerLetter"/>
+      <w:lvlText w:val="%5."/>
+      <w:lvlJc w:val="left"/>
+      <w:pPr>
+        <w:ind w:left="3600" w:hanging="360"/>
+      </w:pPr>
+    </w:lvl>
+    <w:lvl w:ilvl="5" w:tplc="2C0A001B" w:tentative="1">
+      <w:start w:val="1"/>
+      <w:numFmt w:val="lowerRoman"/>
+      <w:lvlText w:val="%6."/>
+      <w:lvlJc w:val="right"/>
+      <w:pPr>
+        <w:ind w:left="4320" w:hanging="180"/>
+      </w:pPr>
+    </w:lvl>
+    <w:lvl w:ilvl="6" w:tplc="2C0A000F" w:tentative="1">
+      <w:start w:val="1"/>
+      <w:numFmt w:val="decimal"/>
+      <w:lvlText w:val="%7."/>
+      <w:lvlJc w:val="left"/>
+      <w:pPr>
+        <w:ind w:left="5040" w:hanging="360"/>
+      </w:pPr>
+    </w:lvl>
+    <w:lvl w:ilvl="7" w:tplc="2C0A0019" w:tentative="1">
+      <w:start w:val="1"/>
+      <w:numFmt w:val="lowerLetter"/>
+      <w:lvlText w:val="%8."/>
+      <w:lvlJc w:val="left"/>
+      <w:pPr>
+        <w:ind w:left="5760" w:hanging="360"/>
+      </w:pPr>
+    </w:lvl>
+    <w:lvl w:ilvl="8" w:tplc="2C0A001B" w:tentative="1">
+      <w:start w:val="1"/>
+      <w:numFmt w:val="lowerRoman"/>
+      <w:lvlText w:val="%9."/>
+      <w:lvlJc w:val="right"/>
+      <w:pPr>
+        <w:ind w:left="6480" w:hanging="180"/>
+      </w:pPr>
+    </w:lvl>
+  </w:abstractNum>
+  <w:abstractNum w:abstractNumId="7" w15:restartNumberingAfterBreak="0">
     <w:nsid w:val="54ED4F4F"/>
     <w:multiLevelType w:val="hybridMultilevel"/>
     <w:tmpl w:val="CD6657F0"/>
@@ -1778,7 +3227,96 @@
       </w:pPr>
     </w:lvl>
   </w:abstractNum>
-  <w:abstractNum w:abstractNumId="3" w15:restartNumberingAfterBreak="0">
+  <w:abstractNum w:abstractNumId="8" w15:restartNumberingAfterBreak="0">
+    <w:nsid w:val="56816870"/>
+    <w:multiLevelType w:val="hybridMultilevel"/>
+    <w:tmpl w:val="B1DE36F4"/>
+    <w:lvl w:ilvl="0" w:tplc="2C0A0011">
+      <w:start w:val="1"/>
+      <w:numFmt w:val="decimal"/>
+      <w:lvlText w:val="%1)"/>
+      <w:lvlJc w:val="left"/>
+      <w:pPr>
+        <w:ind w:left="720" w:hanging="360"/>
+      </w:pPr>
+      <w:rPr>
+        <w:rFonts w:hint="default"/>
+      </w:rPr>
+    </w:lvl>
+    <w:lvl w:ilvl="1" w:tplc="2C0A0019" w:tentative="1">
+      <w:start w:val="1"/>
+      <w:numFmt w:val="lowerLetter"/>
+      <w:lvlText w:val="%2."/>
+      <w:lvlJc w:val="left"/>
+      <w:pPr>
+        <w:ind w:left="1440" w:hanging="360"/>
+      </w:pPr>
+    </w:lvl>
+    <w:lvl w:ilvl="2" w:tplc="2C0A001B" w:tentative="1">
+      <w:start w:val="1"/>
+      <w:numFmt w:val="lowerRoman"/>
+      <w:lvlText w:val="%3."/>
+      <w:lvlJc w:val="right"/>
+      <w:pPr>
+        <w:ind w:left="2160" w:hanging="180"/>
+      </w:pPr>
+    </w:lvl>
+    <w:lvl w:ilvl="3" w:tplc="2C0A000F" w:tentative="1">
+      <w:start w:val="1"/>
+      <w:numFmt w:val="decimal"/>
+      <w:lvlText w:val="%4."/>
+      <w:lvlJc w:val="left"/>
+      <w:pPr>
+        <w:ind w:left="2880" w:hanging="360"/>
+      </w:pPr>
+    </w:lvl>
+    <w:lvl w:ilvl="4" w:tplc="2C0A0019" w:tentative="1">
+      <w:start w:val="1"/>
+      <w:numFmt w:val="lowerLetter"/>
+      <w:lvlText w:val="%5."/>
+      <w:lvlJc w:val="left"/>
+      <w:pPr>
+        <w:ind w:left="3600" w:hanging="360"/>
+      </w:pPr>
+    </w:lvl>
+    <w:lvl w:ilvl="5" w:tplc="2C0A001B" w:tentative="1">
+      <w:start w:val="1"/>
+      <w:numFmt w:val="lowerRoman"/>
+      <w:lvlText w:val="%6."/>
+      <w:lvlJc w:val="right"/>
+      <w:pPr>
+        <w:ind w:left="4320" w:hanging="180"/>
+      </w:pPr>
+    </w:lvl>
+    <w:lvl w:ilvl="6" w:tplc="2C0A000F" w:tentative="1">
+      <w:start w:val="1"/>
+      <w:numFmt w:val="decimal"/>
+      <w:lvlText w:val="%7."/>
+      <w:lvlJc w:val="left"/>
+      <w:pPr>
+        <w:ind w:left="5040" w:hanging="360"/>
+      </w:pPr>
+    </w:lvl>
+    <w:lvl w:ilvl="7" w:tplc="2C0A0019" w:tentative="1">
+      <w:start w:val="1"/>
+      <w:numFmt w:val="lowerLetter"/>
+      <w:lvlText w:val="%8."/>
+      <w:lvlJc w:val="left"/>
+      <w:pPr>
+        <w:ind w:left="5760" w:hanging="360"/>
+      </w:pPr>
+    </w:lvl>
+    <w:lvl w:ilvl="8" w:tplc="2C0A001B" w:tentative="1">
+      <w:start w:val="1"/>
+      <w:numFmt w:val="lowerRoman"/>
+      <w:lvlText w:val="%9."/>
+      <w:lvlJc w:val="right"/>
+      <w:pPr>
+        <w:ind w:left="6480" w:hanging="180"/>
+      </w:pPr>
+    </w:lvl>
+  </w:abstractNum>
+  <w:abstractNum w:abstractNumId="9" w15:restartNumberingAfterBreak="0">
     <w:nsid w:val="576F0431"/>
     <w:multiLevelType w:val="hybridMultilevel"/>
     <w:tmpl w:val="0382EAD6"/>
@@ -1867,7 +3405,7 @@
       </w:pPr>
     </w:lvl>
   </w:abstractNum>
-  <w:abstractNum w:abstractNumId="4" w15:restartNumberingAfterBreak="0">
+  <w:abstractNum w:abstractNumId="10" w15:restartNumberingAfterBreak="0">
     <w:nsid w:val="5FF043CD"/>
     <w:multiLevelType w:val="hybridMultilevel"/>
     <w:tmpl w:val="D2C67A2C"/>
@@ -1956,7 +3494,7 @@
       </w:pPr>
     </w:lvl>
   </w:abstractNum>
-  <w:abstractNum w:abstractNumId="5" w15:restartNumberingAfterBreak="0">
+  <w:abstractNum w:abstractNumId="11" w15:restartNumberingAfterBreak="0">
     <w:nsid w:val="7187122B"/>
     <w:multiLevelType w:val="hybridMultilevel"/>
     <w:tmpl w:val="59E6312E"/>
@@ -2045,7 +3583,7 @@
       </w:pPr>
     </w:lvl>
   </w:abstractNum>
-  <w:abstractNum w:abstractNumId="6" w15:restartNumberingAfterBreak="0">
+  <w:abstractNum w:abstractNumId="12" w15:restartNumberingAfterBreak="0">
     <w:nsid w:val="749B2DC0"/>
     <w:multiLevelType w:val="hybridMultilevel"/>
     <w:tmpl w:val="482E6976"/>
@@ -2134,7 +3672,96 @@
       </w:pPr>
     </w:lvl>
   </w:abstractNum>
-  <w:abstractNum w:abstractNumId="7" w15:restartNumberingAfterBreak="0">
+  <w:abstractNum w:abstractNumId="13" w15:restartNumberingAfterBreak="0">
+    <w:nsid w:val="776D55B0"/>
+    <w:multiLevelType w:val="hybridMultilevel"/>
+    <w:tmpl w:val="DE8881BE"/>
+    <w:lvl w:ilvl="0" w:tplc="2C0A0011">
+      <w:start w:val="1"/>
+      <w:numFmt w:val="decimal"/>
+      <w:lvlText w:val="%1)"/>
+      <w:lvlJc w:val="left"/>
+      <w:pPr>
+        <w:ind w:left="720" w:hanging="360"/>
+      </w:pPr>
+      <w:rPr>
+        <w:rFonts w:hint="default"/>
+      </w:rPr>
+    </w:lvl>
+    <w:lvl w:ilvl="1" w:tplc="2C0A0019" w:tentative="1">
+      <w:start w:val="1"/>
+      <w:numFmt w:val="lowerLetter"/>
+      <w:lvlText w:val="%2."/>
+      <w:lvlJc w:val="left"/>
+      <w:pPr>
+        <w:ind w:left="1440" w:hanging="360"/>
+      </w:pPr>
+    </w:lvl>
+    <w:lvl w:ilvl="2" w:tplc="2C0A001B" w:tentative="1">
+      <w:start w:val="1"/>
+      <w:numFmt w:val="lowerRoman"/>
+      <w:lvlText w:val="%3."/>
+      <w:lvlJc w:val="right"/>
+      <w:pPr>
+        <w:ind w:left="2160" w:hanging="180"/>
+      </w:pPr>
+    </w:lvl>
+    <w:lvl w:ilvl="3" w:tplc="2C0A000F" w:tentative="1">
+      <w:start w:val="1"/>
+      <w:numFmt w:val="decimal"/>
+      <w:lvlText w:val="%4."/>
+      <w:lvlJc w:val="left"/>
+      <w:pPr>
+        <w:ind w:left="2880" w:hanging="360"/>
+      </w:pPr>
+    </w:lvl>
+    <w:lvl w:ilvl="4" w:tplc="2C0A0019" w:tentative="1">
+      <w:start w:val="1"/>
+      <w:numFmt w:val="lowerLetter"/>
+      <w:lvlText w:val="%5."/>
+      <w:lvlJc w:val="left"/>
+      <w:pPr>
+        <w:ind w:left="3600" w:hanging="360"/>
+      </w:pPr>
+    </w:lvl>
+    <w:lvl w:ilvl="5" w:tplc="2C0A001B" w:tentative="1">
+      <w:start w:val="1"/>
+      <w:numFmt w:val="lowerRoman"/>
+      <w:lvlText w:val="%6."/>
+      <w:lvlJc w:val="right"/>
+      <w:pPr>
+        <w:ind w:left="4320" w:hanging="180"/>
+      </w:pPr>
+    </w:lvl>
+    <w:lvl w:ilvl="6" w:tplc="2C0A000F" w:tentative="1">
+      <w:start w:val="1"/>
+      <w:numFmt w:val="decimal"/>
+      <w:lvlText w:val="%7."/>
+      <w:lvlJc w:val="left"/>
+      <w:pPr>
+        <w:ind w:left="5040" w:hanging="360"/>
+      </w:pPr>
+    </w:lvl>
+    <w:lvl w:ilvl="7" w:tplc="2C0A0019" w:tentative="1">
+      <w:start w:val="1"/>
+      <w:numFmt w:val="lowerLetter"/>
+      <w:lvlText w:val="%8."/>
+      <w:lvlJc w:val="left"/>
+      <w:pPr>
+        <w:ind w:left="5760" w:hanging="360"/>
+      </w:pPr>
+    </w:lvl>
+    <w:lvl w:ilvl="8" w:tplc="2C0A001B" w:tentative="1">
+      <w:start w:val="1"/>
+      <w:numFmt w:val="lowerRoman"/>
+      <w:lvlText w:val="%9."/>
+      <w:lvlJc w:val="right"/>
+      <w:pPr>
+        <w:ind w:left="6480" w:hanging="180"/>
+      </w:pPr>
+    </w:lvl>
+  </w:abstractNum>
+  <w:abstractNum w:abstractNumId="14" w15:restartNumberingAfterBreak="0">
     <w:nsid w:val="7F9545A9"/>
     <w:multiLevelType w:val="hybridMultilevel"/>
     <w:tmpl w:val="0CDA712A"/>
@@ -2224,28 +3851,49 @@
     </w:lvl>
   </w:abstractNum>
   <w:num w:numId="1" w16cid:durableId="1813594142">
-    <w:abstractNumId w:val="3"/>
+    <w:abstractNumId w:val="9"/>
   </w:num>
   <w:num w:numId="2" w16cid:durableId="476338537">
     <w:abstractNumId w:val="0"/>
   </w:num>
   <w:num w:numId="3" w16cid:durableId="539634083">
-    <w:abstractNumId w:val="1"/>
+    <w:abstractNumId w:val="4"/>
   </w:num>
   <w:num w:numId="4" w16cid:durableId="1383794014">
+    <w:abstractNumId w:val="14"/>
+  </w:num>
+  <w:num w:numId="5" w16cid:durableId="800803340">
     <w:abstractNumId w:val="7"/>
   </w:num>
-  <w:num w:numId="5" w16cid:durableId="800803340">
+  <w:num w:numId="6" w16cid:durableId="1506436713">
+    <w:abstractNumId w:val="12"/>
+  </w:num>
+  <w:num w:numId="7" w16cid:durableId="987635667">
+    <w:abstractNumId w:val="11"/>
+  </w:num>
+  <w:num w:numId="8" w16cid:durableId="1337004115">
+    <w:abstractNumId w:val="10"/>
+  </w:num>
+  <w:num w:numId="9" w16cid:durableId="1012226734">
     <w:abstractNumId w:val="2"/>
   </w:num>
-  <w:num w:numId="6" w16cid:durableId="1506436713">
+  <w:num w:numId="10" w16cid:durableId="1260022525">
+    <w:abstractNumId w:val="13"/>
+  </w:num>
+  <w:num w:numId="11" w16cid:durableId="1795519209">
     <w:abstractNumId w:val="6"/>
   </w:num>
-  <w:num w:numId="7" w16cid:durableId="987635667">
+  <w:num w:numId="12" w16cid:durableId="1760321630">
+    <w:abstractNumId w:val="3"/>
+  </w:num>
+  <w:num w:numId="13" w16cid:durableId="1702972922">
+    <w:abstractNumId w:val="8"/>
+  </w:num>
+  <w:num w:numId="14" w16cid:durableId="1980569275">
     <w:abstractNumId w:val="5"/>
   </w:num>
-  <w:num w:numId="8" w16cid:durableId="1337004115">
-    <w:abstractNumId w:val="4"/>
+  <w:num w:numId="15" w16cid:durableId="330106029">
+    <w:abstractNumId w:val="1"/>
   </w:num>
 </w:numbering>
 </file>
@@ -2678,7 +4326,6 @@
     <w:next w:val="Normal"/>
     <w:link w:val="Ttulo2Car"/>
     <w:uiPriority w:val="9"/>
-    <w:semiHidden/>
     <w:unhideWhenUsed/>
     <w:qFormat/>
     <w:rsid w:val="00610B6B"/>
@@ -2853,6 +4500,7 @@
   <w:style w:type="character" w:default="1" w:styleId="Fuentedeprrafopredeter">
     <w:name w:val="Default Paragraph Font"/>
     <w:uiPriority w:val="1"/>
+    <w:semiHidden/>
     <w:unhideWhenUsed/>
   </w:style>
   <w:style w:type="table" w:default="1" w:styleId="Tablanormal">
@@ -2894,7 +4542,6 @@
     <w:basedOn w:val="Fuentedeprrafopredeter"/>
     <w:link w:val="Ttulo2"/>
     <w:uiPriority w:val="9"/>
-    <w:semiHidden/>
     <w:rsid w:val="00610B6B"/>
     <w:rPr>
       <w:rFonts w:asciiTheme="majorHAnsi" w:eastAsiaTheme="majorEastAsia" w:hAnsiTheme="majorHAnsi" w:cstheme="majorBidi"/>
@@ -3164,6 +4811,35 @@
       <w:smallCaps/>
       <w:color w:val="0F4761" w:themeColor="accent1" w:themeShade="BF"/>
       <w:spacing w:val="5"/>
+    </w:rPr>
+  </w:style>
+  <w:style w:type="paragraph" w:styleId="Sinespaciado">
+    <w:name w:val="No Spacing"/>
+    <w:link w:val="SinespaciadoCar"/>
+    <w:uiPriority w:val="1"/>
+    <w:qFormat/>
+    <w:rsid w:val="00A01739"/>
+    <w:pPr>
+      <w:spacing w:after="0" w:line="240" w:lineRule="auto"/>
+    </w:pPr>
+    <w:rPr>
+      <w:rFonts w:eastAsiaTheme="minorEastAsia"/>
+      <w:kern w:val="0"/>
+      <w:lang w:eastAsia="es-AR"/>
+      <w14:ligatures w14:val="none"/>
+    </w:rPr>
+  </w:style>
+  <w:style w:type="character" w:customStyle="1" w:styleId="SinespaciadoCar">
+    <w:name w:val="Sin espaciado Car"/>
+    <w:basedOn w:val="Fuentedeprrafopredeter"/>
+    <w:link w:val="Sinespaciado"/>
+    <w:uiPriority w:val="1"/>
+    <w:rsid w:val="00A01739"/>
+    <w:rPr>
+      <w:rFonts w:eastAsiaTheme="minorEastAsia"/>
+      <w:kern w:val="0"/>
+      <w:lang w:eastAsia="es-AR"/>
+      <w14:ligatures w14:val="none"/>
     </w:rPr>
   </w:style>
 </w:styles>

</xml_diff>